<commit_message>
Added Bootstrap-4 unit containing some awesome projects  and corresponding notes.
</commit_message>
<xml_diff>
--- a/notes.docx
+++ b/notes.docx
@@ -38,13 +38,7 @@
         </w:numPr>
       </w:pPr>
       <w:r>
-        <w:t>HTML, CSS, Jav</w:t>
-      </w:r>
-      <w:r>
-        <w:t>aS</w:t>
-      </w:r>
-      <w:r>
-        <w:t>cript of any site is accessible.</w:t>
+        <w:t>% makes more responsive as compared to pixels.</w:t>
       </w:r>
     </w:p>
     <w:p>
@@ -56,11 +50,114 @@
         </w:numPr>
       </w:pPr>
       <w:r>
-        <w:t>http://codepen.io/</w:t>
-      </w:r>
-    </w:p>
-    <w:p>
-      <w:pPr>
+        <w:t>HTML, CSS, Jav</w:t>
+      </w:r>
+      <w:r>
+        <w:t>aS</w:t>
+      </w:r>
+      <w:r>
+        <w:t>cript of any site is accessible.</w:t>
+      </w:r>
+    </w:p>
+    <w:p>
+      <w:pPr>
+        <w:pStyle w:val="ListParagraph"/>
+        <w:numPr>
+          <w:ilvl w:val="0"/>
+          <w:numId w:val="5"/>
+        </w:numPr>
+      </w:pPr>
+      <w:hyperlink r:id="rId7" w:history="1">
+        <w:r>
+          <w:rPr>
+            <w:rStyle w:val="Hyperlink"/>
+          </w:rPr>
+          <w:t>http://codepen.io/</w:t>
+        </w:r>
+      </w:hyperlink>
+    </w:p>
+    <w:p>
+      <w:pPr>
+        <w:pStyle w:val="ListParagraph"/>
+        <w:numPr>
+          <w:ilvl w:val="0"/>
+          <w:numId w:val="5"/>
+        </w:numPr>
+      </w:pPr>
+      <w:r>
+        <w:t>Look for errors in the Inspect -&gt; Console.</w:t>
+      </w:r>
+    </w:p>
+    <w:p>
+      <w:pPr>
+        <w:pStyle w:val="ListParagraph"/>
+        <w:numPr>
+          <w:ilvl w:val="0"/>
+          <w:numId w:val="5"/>
+        </w:numPr>
+      </w:pPr>
+      <w:r>
+        <w:t xml:space="preserve">For setting background image, refer to </w:t>
+      </w:r>
+      <w:proofErr w:type="spellStart"/>
+      <w:r>
+        <w:t>Purrfect</w:t>
+      </w:r>
+      <w:proofErr w:type="spellEnd"/>
+      <w:r>
+        <w:t xml:space="preserve"> Match in Bootstrap. We have to set html’s height as 100% so that body takes up the entire screen. Also background-size: cover and background-position: </w:t>
+      </w:r>
+      <w:proofErr w:type="spellStart"/>
+      <w:r>
+        <w:t>center</w:t>
+      </w:r>
+      <w:proofErr w:type="spellEnd"/>
+      <w:r>
+        <w:t>.</w:t>
+      </w:r>
+    </w:p>
+    <w:p>
+      <w:pPr>
+        <w:pStyle w:val="ListParagraph"/>
+        <w:numPr>
+          <w:ilvl w:val="0"/>
+          <w:numId w:val="5"/>
+        </w:numPr>
+      </w:pPr>
+      <w:r>
+        <w:t>P</w:t>
+      </w:r>
+      <w:r>
+        <w:t>adding</w:t>
+      </w:r>
+      <w:r>
+        <w:t xml:space="preserve"> and margin</w:t>
+      </w:r>
+      <w:r>
+        <w:t xml:space="preserve"> when used as a percentage, is always based </w:t>
+      </w:r>
+      <w:r>
+        <w:t>on</w:t>
+      </w:r>
+      <w:r>
+        <w:t xml:space="preserve"> the width of the parent element.</w:t>
+      </w:r>
+    </w:p>
+    <w:p>
+      <w:pPr>
+        <w:pStyle w:val="ListParagraph"/>
+        <w:numPr>
+          <w:ilvl w:val="0"/>
+          <w:numId w:val="5"/>
+        </w:numPr>
+      </w:pPr>
+      <w:r>
+        <w:t>If you want your bootstrap styled website to be responsive on mobile then be sure to add the following meta tag to your &lt;head&gt;  element, above the &lt;title&gt;  tag: &lt;meta name="viewport" content="width=device-width, initial-scale=1"&gt;</w:t>
+      </w:r>
+    </w:p>
+    <w:p>
+      <w:pPr>
+        <w:ind w:left="48"/>
         <w:jc w:val="center"/>
         <w:rPr>
           <w:b/>
@@ -74,6 +171,101 @@
           <w:bCs/>
           <w:u w:val="single"/>
         </w:rPr>
+        <w:t>VS Code Shortcuts</w:t>
+      </w:r>
+    </w:p>
+    <w:p>
+      <w:pPr>
+        <w:pStyle w:val="ListParagraph"/>
+        <w:numPr>
+          <w:ilvl w:val="0"/>
+          <w:numId w:val="26"/>
+        </w:numPr>
+      </w:pPr>
+      <w:r>
+        <w:t>Lorem20 will give 20 lorem ipsum words.</w:t>
+      </w:r>
+    </w:p>
+    <w:p>
+      <w:pPr>
+        <w:pStyle w:val="ListParagraph"/>
+        <w:numPr>
+          <w:ilvl w:val="0"/>
+          <w:numId w:val="26"/>
+        </w:numPr>
+      </w:pPr>
+      <w:proofErr w:type="spellStart"/>
+      <w:r>
+        <w:t>div.container.text-center</w:t>
+      </w:r>
+      <w:proofErr w:type="spellEnd"/>
+      <w:r>
+        <w:t xml:space="preserve"> will make a div with classes container and text-</w:t>
+      </w:r>
+      <w:proofErr w:type="spellStart"/>
+      <w:r>
+        <w:t>center</w:t>
+      </w:r>
+      <w:proofErr w:type="spellEnd"/>
+      <w:r>
+        <w:t>.</w:t>
+      </w:r>
+    </w:p>
+    <w:p>
+      <w:pPr>
+        <w:pStyle w:val="ListParagraph"/>
+        <w:numPr>
+          <w:ilvl w:val="0"/>
+          <w:numId w:val="26"/>
+        </w:numPr>
+      </w:pPr>
+      <w:proofErr w:type="spellStart"/>
+      <w:r>
+        <w:t>Alt+Click</w:t>
+      </w:r>
+      <w:proofErr w:type="spellEnd"/>
+      <w:r>
+        <w:t xml:space="preserve"> for multiple cursors.</w:t>
+      </w:r>
+    </w:p>
+    <w:p>
+      <w:pPr>
+        <w:pStyle w:val="ListParagraph"/>
+        <w:numPr>
+          <w:ilvl w:val="0"/>
+          <w:numId w:val="26"/>
+        </w:numPr>
+      </w:pPr>
+      <w:proofErr w:type="spellStart"/>
+      <w:r>
+        <w:t>Ctrl+d</w:t>
+      </w:r>
+      <w:proofErr w:type="spellEnd"/>
+      <w:r>
+        <w:t xml:space="preserve"> for copy pasting the current line or the selected lines.</w:t>
+      </w:r>
+    </w:p>
+    <w:p>
+      <w:pPr>
+        <w:pStyle w:val="ListParagraph"/>
+        <w:ind w:left="408"/>
+      </w:pPr>
+    </w:p>
+    <w:p>
+      <w:pPr>
+        <w:jc w:val="center"/>
+        <w:rPr>
+          <w:b/>
+          <w:bCs/>
+          <w:u w:val="single"/>
+        </w:rPr>
+      </w:pPr>
+      <w:r>
+        <w:rPr>
+          <w:b/>
+          <w:bCs/>
+          <w:u w:val="single"/>
+        </w:rPr>
         <w:t>HTML</w:t>
       </w:r>
     </w:p>
@@ -86,13 +278,8 @@
         </w:numPr>
       </w:pPr>
       <w:r>
-        <w:t xml:space="preserve">MDN HTML elements reference to find all the elements that can be used like body, h1, </w:t>
-      </w:r>
-      <w:proofErr w:type="gramStart"/>
-      <w:r>
-        <w:t>p..</w:t>
-      </w:r>
-      <w:proofErr w:type="gramEnd"/>
+        <w:t>MDN HTML elements reference to find all the elements that can be used like body, h1, p..</w:t>
+      </w:r>
     </w:p>
     <w:p>
       <w:pPr>
@@ -115,15 +302,7 @@
         </w:numPr>
       </w:pPr>
       <w:r>
-        <w:t>Headings, paragraphs are block-level elements. Not inline (unlike bold). So each heading (h1, h</w:t>
-      </w:r>
-      <w:proofErr w:type="gramStart"/>
-      <w:r>
-        <w:t>2,..</w:t>
-      </w:r>
-      <w:proofErr w:type="gramEnd"/>
-      <w:r>
-        <w:t>) or paragraph take a separate line.</w:t>
+        <w:t>Headings, paragraphs are block-level elements. Not inline (unlike bold). So each heading (h1, h2,..) or paragraph take a separate line.</w:t>
       </w:r>
     </w:p>
     <w:p>
@@ -253,7 +432,7 @@
       <w:r>
         <w:t xml:space="preserve">Anchor tag is inline. Also, when mentioning a site, mention explicitly (including protocol (HTTP)). For example, </w:t>
       </w:r>
-      <w:hyperlink r:id="rId5" w:history="1">
+      <w:hyperlink r:id="rId8" w:history="1">
         <w:r>
           <w:rPr>
             <w:rStyle w:val="Hyperlink"/>
@@ -264,7 +443,7 @@
       <w:r>
         <w:t xml:space="preserve"> instead of </w:t>
       </w:r>
-      <w:hyperlink r:id="rId6" w:history="1">
+      <w:hyperlink r:id="rId9" w:history="1">
         <w:r>
           <w:rPr>
             <w:rStyle w:val="Hyperlink"/>
@@ -309,13 +488,8 @@
         <w:t>thead</w:t>
       </w:r>
       <w:proofErr w:type="spellEnd"/>
-      <w:proofErr w:type="gramStart"/>
-      <w:r>
-        <w:t>&gt;..</w:t>
-      </w:r>
-      <w:proofErr w:type="gramEnd"/>
-      <w:r>
-        <w:t>&lt;/</w:t>
+      <w:r>
+        <w:t>&gt;..&lt;/</w:t>
       </w:r>
       <w:proofErr w:type="spellStart"/>
       <w:r>
@@ -345,15 +519,7 @@
         <w:t xml:space="preserve"> so that search engine understands. It doesn’t change anything visually</w:t>
       </w:r>
       <w:r>
-        <w:t>. &lt;tr</w:t>
-      </w:r>
-      <w:proofErr w:type="gramStart"/>
-      <w:r>
-        <w:t>&gt;..</w:t>
-      </w:r>
-      <w:proofErr w:type="gramEnd"/>
-      <w:r>
-        <w:t>&lt;/tr&gt; denotes a row and &lt;</w:t>
+        <w:t>. &lt;tr&gt;..&lt;/tr&gt; denotes a row and &lt;</w:t>
       </w:r>
       <w:proofErr w:type="spellStart"/>
       <w:r>
@@ -369,15 +535,7 @@
       </w:r>
       <w:proofErr w:type="spellEnd"/>
       <w:r>
-        <w:t>&gt; represents table heading. Table data &lt;td</w:t>
-      </w:r>
-      <w:proofErr w:type="gramStart"/>
-      <w:r>
-        <w:t>&gt;..</w:t>
-      </w:r>
-      <w:proofErr w:type="gramEnd"/>
-      <w:r>
-        <w:t>&lt;/td&gt; is for columns in a row.</w:t>
+        <w:t>&gt; represents table heading. Table data &lt;td&gt;..&lt;/td&gt; is for columns in a row.</w:t>
       </w:r>
     </w:p>
     <w:p>
@@ -416,6 +574,7 @@
         </w:numPr>
       </w:pPr>
       <w:r>
+        <w:lastRenderedPageBreak/>
         <w:t>Get method is by-default and if action isn’t specified then it refreshes the current *.html file.</w:t>
       </w:r>
       <w:r>
@@ -551,7 +710,7 @@
           <w:numId w:val="2"/>
         </w:numPr>
       </w:pPr>
-      <w:hyperlink r:id="rId7" w:history="1">
+      <w:hyperlink r:id="rId10" w:history="1">
         <w:r>
           <w:rPr>
             <w:rStyle w:val="Hyperlink"/>
@@ -648,7 +807,6 @@
         </w:numPr>
       </w:pPr>
       <w:r>
-        <w:lastRenderedPageBreak/>
         <w:t xml:space="preserve">Dropdown, selected disabled </w:t>
       </w:r>
       <w:r>
@@ -735,7 +893,7 @@
       <w:r>
         <w:t xml:space="preserve">6 digits hexadecimal (RGB). Use </w:t>
       </w:r>
-      <w:hyperlink r:id="rId8" w:history="1">
+      <w:hyperlink r:id="rId11" w:history="1">
         <w:r>
           <w:rPr>
             <w:rStyle w:val="Hyperlink"/>
@@ -756,7 +914,6 @@
         <w:t xml:space="preserve">Or represented as </w:t>
       </w:r>
       <w:proofErr w:type="spellStart"/>
-      <w:proofErr w:type="gramStart"/>
       <w:r>
         <w:t>rgb</w:t>
       </w:r>
@@ -765,7 +922,6 @@
         <w:t>(</w:t>
       </w:r>
       <w:proofErr w:type="spellStart"/>
-      <w:proofErr w:type="gramEnd"/>
       <w:r>
         <w:t>rval</w:t>
       </w:r>
@@ -799,7 +955,6 @@
         </w:numPr>
       </w:pPr>
       <w:proofErr w:type="spellStart"/>
-      <w:proofErr w:type="gramStart"/>
       <w:r>
         <w:t>Rgba</w:t>
       </w:r>
@@ -808,7 +963,6 @@
         <w:t>(</w:t>
       </w:r>
       <w:proofErr w:type="spellStart"/>
-      <w:proofErr w:type="gramEnd"/>
       <w:r>
         <w:t>rval</w:t>
       </w:r>
@@ -1031,15 +1185,7 @@
         </w:numPr>
       </w:pPr>
       <w:r>
-        <w:t>Descendant selectors- Select anchor tags inside &lt;li</w:t>
-      </w:r>
-      <w:proofErr w:type="gramStart"/>
-      <w:r>
-        <w:t>&gt;..</w:t>
-      </w:r>
-      <w:proofErr w:type="gramEnd"/>
-      <w:r>
-        <w:t>&lt;/li&gt; only.</w:t>
+        <w:t>Descendant selectors- Select anchor tags inside &lt;li&gt;..&lt;/li&gt; only.</w:t>
       </w:r>
     </w:p>
     <w:p>
@@ -1075,7 +1221,6 @@
         </w:rPr>
         <w:t> </w:t>
       </w:r>
-      <w:proofErr w:type="gramStart"/>
       <w:r>
         <w:rPr>
           <w:rFonts w:ascii="Consolas" w:eastAsia="Times New Roman" w:hAnsi="Consolas" w:cs="Times New Roman"/>
@@ -1096,7 +1241,6 @@
         </w:rPr>
         <w:t>{</w:t>
       </w:r>
-      <w:proofErr w:type="gramEnd"/>
     </w:p>
     <w:p>
       <w:pPr>
@@ -1197,6 +1341,18 @@
         </w:numPr>
       </w:pPr>
       <w:r>
+        <w:t>If we want to select both h1 and h3, we can use a comma in between.</w:t>
+      </w:r>
+    </w:p>
+    <w:p>
+      <w:pPr>
+        <w:pStyle w:val="ListParagraph"/>
+        <w:numPr>
+          <w:ilvl w:val="1"/>
+          <w:numId w:val="7"/>
+        </w:numPr>
+      </w:pPr>
+      <w:r>
         <w:t>Adjacent Selector:  Allows us to select siblings. Here, all uls that come after h4 but in the same level, not inside.</w:t>
       </w:r>
     </w:p>
@@ -1233,7 +1389,6 @@
         </w:rPr>
         <w:t> + </w:t>
       </w:r>
-      <w:proofErr w:type="gramStart"/>
       <w:r>
         <w:rPr>
           <w:rFonts w:ascii="Consolas" w:eastAsia="Times New Roman" w:hAnsi="Consolas" w:cs="Times New Roman"/>
@@ -1254,7 +1409,6 @@
         </w:rPr>
         <w:t>{</w:t>
       </w:r>
-      <w:proofErr w:type="gramEnd"/>
     </w:p>
     <w:p>
       <w:pPr>
@@ -1381,6 +1535,7 @@
           <w:szCs w:val="21"/>
           <w:lang w:eastAsia="en-IN"/>
         </w:rPr>
+        <w:lastRenderedPageBreak/>
         <w:t>}</w:t>
       </w:r>
     </w:p>
@@ -1405,13 +1560,8 @@
         </w:numPr>
       </w:pPr>
       <w:r>
-        <w:t>input[type=”text</w:t>
-      </w:r>
-      <w:proofErr w:type="gramStart"/>
-      <w:r>
-        <w:t>”]{</w:t>
-      </w:r>
-      <w:proofErr w:type="gramEnd"/>
+        <w:t>input[type=”text”]{</w:t>
+      </w:r>
     </w:p>
     <w:p>
       <w:pPr>
@@ -1541,7 +1691,7 @@
         </w:rPr>
         <w:t xml:space="preserve">: </w:t>
       </w:r>
-      <w:hyperlink r:id="rId9" w:history="1">
+      <w:hyperlink r:id="rId12" w:history="1">
         <w:r>
           <w:rPr>
             <w:rStyle w:val="Hyperlink"/>
@@ -1576,17 +1726,9 @@
         </w:numPr>
       </w:pPr>
       <w:r>
-        <w:t xml:space="preserve">Fonts availability </w:t>
-      </w:r>
-      <w:proofErr w:type="gramStart"/>
-      <w:r>
-        <w:t>In</w:t>
-      </w:r>
-      <w:proofErr w:type="gramEnd"/>
-      <w:r>
-        <w:t xml:space="preserve"> the different systems: </w:t>
-      </w:r>
-      <w:hyperlink r:id="rId10" w:history="1">
+        <w:t xml:space="preserve">Fonts availability In the different systems: </w:t>
+      </w:r>
+      <w:hyperlink r:id="rId13" w:history="1">
         <w:r>
           <w:rPr>
             <w:rStyle w:val="Hyperlink"/>
@@ -1645,7 +1787,7 @@
         <w:t>, rem</w:t>
       </w:r>
       <w:r>
-        <w:t xml:space="preserve">. </w:t>
+        <w:t>.</w:t>
       </w:r>
     </w:p>
     <w:p>
@@ -1694,7 +1836,6 @@
         </w:numPr>
       </w:pPr>
       <w:r>
-        <w:lastRenderedPageBreak/>
         <w:t>If</w:t>
       </w:r>
       <w:r>
@@ -1788,7 +1929,7 @@
       <w:r>
         <w:t xml:space="preserve">Google fonts: </w:t>
       </w:r>
-      <w:hyperlink r:id="rId11" w:history="1">
+      <w:hyperlink r:id="rId14" w:history="1">
         <w:r>
           <w:rPr>
             <w:rStyle w:val="Hyperlink"/>
@@ -1893,15 +2034,7 @@
         </w:numPr>
       </w:pPr>
       <w:r>
-        <w:t>Class</w:t>
-      </w:r>
-      <w:proofErr w:type="gramStart"/>
-      <w:r>
-        <w:t>=”vertical</w:t>
-      </w:r>
-      <w:proofErr w:type="gramEnd"/>
-      <w:r>
-        <w:t xml:space="preserve"> middle” </w:t>
+        <w:t xml:space="preserve">Class=”vertical middle” </w:t>
       </w:r>
       <w:r>
         <w:t>means two classes separated by space.</w:t>
@@ -2020,6 +2153,7 @@
           <w:szCs w:val="21"/>
           <w:lang w:eastAsia="en-IN"/>
         </w:rPr>
+        <w:lastRenderedPageBreak/>
         <w:t>max-width</w:t>
       </w:r>
       <w:r>
@@ -2127,7 +2261,7 @@
       <w:r>
         <w:t xml:space="preserve">Different hr styles: </w:t>
       </w:r>
-      <w:hyperlink r:id="rId12" w:history="1">
+      <w:hyperlink r:id="rId15" w:history="1">
         <w:r>
           <w:rPr>
             <w:rStyle w:val="Hyperlink"/>
@@ -2153,14 +2287,18 @@
           <w:u w:val="single"/>
         </w:rPr>
       </w:pPr>
-      <w:r>
+    </w:p>
+    <w:p>
+      <w:pPr>
+        <w:pStyle w:val="ListParagraph"/>
+        <w:ind w:left="1080"/>
+        <w:jc w:val="center"/>
         <w:rPr>
           <w:b/>
           <w:bCs/>
           <w:u w:val="single"/>
         </w:rPr>
-        <w:t>Bootstrap</w:t>
-      </w:r>
+      </w:pPr>
     </w:p>
     <w:p>
       <w:pPr>
@@ -2173,6 +2311,34 @@
           <w:u w:val="single"/>
         </w:rPr>
       </w:pPr>
+      <w:r>
+        <w:rPr>
+          <w:b/>
+          <w:bCs/>
+          <w:u w:val="single"/>
+        </w:rPr>
+        <w:t>Bootstrap</w:t>
+      </w:r>
+      <w:r>
+        <w:rPr>
+          <w:b/>
+          <w:bCs/>
+          <w:u w:val="single"/>
+        </w:rPr>
+        <w:t>-3</w:t>
+      </w:r>
+    </w:p>
+    <w:p>
+      <w:pPr>
+        <w:pStyle w:val="ListParagraph"/>
+        <w:ind w:left="1080"/>
+        <w:jc w:val="center"/>
+        <w:rPr>
+          <w:b/>
+          <w:bCs/>
+          <w:u w:val="single"/>
+        </w:rPr>
+      </w:pPr>
     </w:p>
     <w:p>
       <w:pPr>
@@ -2182,7 +2348,7 @@
           <w:numId w:val="15"/>
         </w:numPr>
       </w:pPr>
-      <w:hyperlink r:id="rId13" w:history="1">
+      <w:hyperlink r:id="rId16" w:history="1">
         <w:r>
           <w:rPr>
             <w:rStyle w:val="Hyperlink"/>
@@ -2237,13 +2403,8 @@
         <w:t xml:space="preserve">Grid System, </w:t>
       </w:r>
       <w:r>
-        <w:t xml:space="preserve">forms, buttons, </w:t>
-      </w:r>
-      <w:proofErr w:type="gramStart"/>
-      <w:r>
-        <w:t>jumbotrons,…</w:t>
-      </w:r>
-      <w:proofErr w:type="gramEnd"/>
+        <w:t>forms, buttons, jumbotrons,…</w:t>
+      </w:r>
     </w:p>
     <w:p>
       <w:pPr>
@@ -2292,6 +2453,9 @@
       <w:r>
         <w:t>We can always overwrite the bootstrap styles.</w:t>
       </w:r>
+      <w:r>
+        <w:t xml:space="preserve"> So add custom styles link after bootstrap link.</w:t>
+      </w:r>
     </w:p>
     <w:p>
       <w:pPr>
@@ -2302,7 +2466,2445 @@
         </w:numPr>
       </w:pPr>
       <w:r>
-        <w:t>Container class gives nice padding and margin.</w:t>
+        <w:t>Container class gives nice padding and margin</w:t>
+      </w:r>
+      <w:r>
+        <w:t xml:space="preserve"> in bootstrap</w:t>
+      </w:r>
+      <w:r>
+        <w:t>.</w:t>
+      </w:r>
+      <w:r>
+        <w:t xml:space="preserve"> We can have separate elements with class container, like inside navbar and outside jumbotron.</w:t>
+      </w:r>
+    </w:p>
+    <w:p>
+      <w:pPr>
+        <w:pStyle w:val="ListParagraph"/>
+        <w:numPr>
+          <w:ilvl w:val="0"/>
+          <w:numId w:val="15"/>
+        </w:numPr>
+      </w:pPr>
+      <w:r>
+        <w:t>Don’t but navbar inside container. Only its contents.</w:t>
+      </w:r>
+    </w:p>
+    <w:p>
+      <w:pPr>
+        <w:pStyle w:val="ListParagraph"/>
+        <w:numPr>
+          <w:ilvl w:val="0"/>
+          <w:numId w:val="15"/>
+        </w:numPr>
+      </w:pPr>
+      <w:r>
+        <w:t xml:space="preserve">Bootstrap’s </w:t>
+      </w:r>
+      <w:proofErr w:type="spellStart"/>
+      <w:r>
+        <w:t>javascript</w:t>
+      </w:r>
+      <w:proofErr w:type="spellEnd"/>
+      <w:r>
+        <w:t xml:space="preserve"> requires jQuery. Hence jQuery link before bootstrap’s </w:t>
+      </w:r>
+      <w:proofErr w:type="spellStart"/>
+      <w:r>
+        <w:t>javascript</w:t>
+      </w:r>
+      <w:proofErr w:type="spellEnd"/>
+      <w:r>
+        <w:t xml:space="preserve"> CDN.</w:t>
+      </w:r>
+    </w:p>
+    <w:p>
+      <w:pPr>
+        <w:pStyle w:val="ListParagraph"/>
+        <w:numPr>
+          <w:ilvl w:val="0"/>
+          <w:numId w:val="15"/>
+        </w:numPr>
+      </w:pPr>
+      <w:r>
+        <w:t xml:space="preserve">Grid System is number one reason why people use </w:t>
+      </w:r>
+      <w:r>
+        <w:t>B</w:t>
+      </w:r>
+      <w:r>
+        <w:t>ootstrap!!!</w:t>
+      </w:r>
+    </w:p>
+    <w:p>
+      <w:pPr>
+        <w:pStyle w:val="ListParagraph"/>
+        <w:numPr>
+          <w:ilvl w:val="1"/>
+          <w:numId w:val="15"/>
+        </w:numPr>
+      </w:pPr>
+      <w:r>
+        <w:t>Every container in bootstrap can be divided into 12 different columns. Then we can decide how many of 12 units each element can take up.</w:t>
+      </w:r>
+    </w:p>
+    <w:p>
+      <w:pPr>
+        <w:pStyle w:val="ListParagraph"/>
+        <w:numPr>
+          <w:ilvl w:val="1"/>
+          <w:numId w:val="15"/>
+        </w:numPr>
+      </w:pPr>
+      <w:r>
+        <w:t>As we resize browser, the units each element takes adjusts.</w:t>
+      </w:r>
+    </w:p>
+    <w:p>
+      <w:pPr>
+        <w:pStyle w:val="ListParagraph"/>
+        <w:numPr>
+          <w:ilvl w:val="1"/>
+          <w:numId w:val="15"/>
+        </w:numPr>
+      </w:pPr>
+      <w:r>
+        <w:t>We can nest grids inside grids to further divide it into 12 units.</w:t>
+      </w:r>
+    </w:p>
+    <w:p>
+      <w:pPr>
+        <w:pStyle w:val="ListParagraph"/>
+        <w:numPr>
+          <w:ilvl w:val="1"/>
+          <w:numId w:val="15"/>
+        </w:numPr>
+      </w:pPr>
+      <w:r>
+        <w:t xml:space="preserve">4 layouts (sizes) available: </w:t>
+      </w:r>
+      <w:proofErr w:type="spellStart"/>
+      <w:r>
+        <w:t>xs</w:t>
+      </w:r>
+      <w:proofErr w:type="spellEnd"/>
+      <w:r>
+        <w:t xml:space="preserve"> (mobile), </w:t>
+      </w:r>
+      <w:proofErr w:type="spellStart"/>
+      <w:r>
+        <w:t>sm</w:t>
+      </w:r>
+      <w:proofErr w:type="spellEnd"/>
+      <w:r>
+        <w:t xml:space="preserve"> (tablet), md, </w:t>
+      </w:r>
+      <w:proofErr w:type="spellStart"/>
+      <w:r>
+        <w:t>lg</w:t>
+      </w:r>
+      <w:proofErr w:type="spellEnd"/>
+      <w:r>
+        <w:t xml:space="preserve"> (Details: </w:t>
+      </w:r>
+      <w:hyperlink r:id="rId17" w:anchor="grid" w:history="1">
+        <w:r>
+          <w:rPr>
+            <w:rStyle w:val="Hyperlink"/>
+          </w:rPr>
+          <w:t>https://getbootstrap.com/docs/3.3/css/#grid</w:t>
+        </w:r>
+      </w:hyperlink>
+      <w:r>
+        <w:t xml:space="preserve"> ).</w:t>
+      </w:r>
+    </w:p>
+    <w:p>
+      <w:pPr>
+        <w:pStyle w:val="ListParagraph"/>
+        <w:numPr>
+          <w:ilvl w:val="1"/>
+          <w:numId w:val="15"/>
+        </w:numPr>
+      </w:pPr>
+      <w:r>
+        <w:t>If you want each element take 1 unit when large size, and 2 units when medium size:</w:t>
+      </w:r>
+    </w:p>
+    <w:p>
+      <w:pPr>
+        <w:shd w:val="clear" w:color="auto" w:fill="1E1E1E"/>
+        <w:spacing w:after="0" w:line="285" w:lineRule="atLeast"/>
+        <w:ind w:left="2520"/>
+        <w:rPr>
+          <w:rFonts w:ascii="Consolas" w:eastAsia="Times New Roman" w:hAnsi="Consolas" w:cs="Times New Roman"/>
+          <w:color w:val="D4D4D4"/>
+          <w:sz w:val="21"/>
+          <w:szCs w:val="21"/>
+          <w:lang w:eastAsia="en-IN"/>
+        </w:rPr>
+      </w:pPr>
+      <w:r>
+        <w:rPr>
+          <w:rFonts w:ascii="Consolas" w:eastAsia="Times New Roman" w:hAnsi="Consolas" w:cs="Times New Roman"/>
+          <w:color w:val="808080"/>
+          <w:sz w:val="21"/>
+          <w:szCs w:val="21"/>
+          <w:lang w:eastAsia="en-IN"/>
+        </w:rPr>
+        <w:t>&lt;</w:t>
+      </w:r>
+      <w:r>
+        <w:rPr>
+          <w:rFonts w:ascii="Consolas" w:eastAsia="Times New Roman" w:hAnsi="Consolas" w:cs="Times New Roman"/>
+          <w:color w:val="569CD6"/>
+          <w:sz w:val="21"/>
+          <w:szCs w:val="21"/>
+          <w:lang w:eastAsia="en-IN"/>
+        </w:rPr>
+        <w:t>div</w:t>
+      </w:r>
+      <w:r>
+        <w:rPr>
+          <w:rFonts w:ascii="Consolas" w:eastAsia="Times New Roman" w:hAnsi="Consolas" w:cs="Times New Roman"/>
+          <w:color w:val="D4D4D4"/>
+          <w:sz w:val="21"/>
+          <w:szCs w:val="21"/>
+          <w:lang w:eastAsia="en-IN"/>
+        </w:rPr>
+        <w:t> </w:t>
+      </w:r>
+      <w:r>
+        <w:rPr>
+          <w:rFonts w:ascii="Consolas" w:eastAsia="Times New Roman" w:hAnsi="Consolas" w:cs="Times New Roman"/>
+          <w:color w:val="9CDCFE"/>
+          <w:sz w:val="21"/>
+          <w:szCs w:val="21"/>
+          <w:lang w:eastAsia="en-IN"/>
+        </w:rPr>
+        <w:t>class</w:t>
+      </w:r>
+      <w:r>
+        <w:rPr>
+          <w:rFonts w:ascii="Consolas" w:eastAsia="Times New Roman" w:hAnsi="Consolas" w:cs="Times New Roman"/>
+          <w:color w:val="D4D4D4"/>
+          <w:sz w:val="21"/>
+          <w:szCs w:val="21"/>
+          <w:lang w:eastAsia="en-IN"/>
+        </w:rPr>
+        <w:t>=</w:t>
+      </w:r>
+      <w:r>
+        <w:rPr>
+          <w:rFonts w:ascii="Consolas" w:eastAsia="Times New Roman" w:hAnsi="Consolas" w:cs="Times New Roman"/>
+          <w:color w:val="CE9178"/>
+          <w:sz w:val="21"/>
+          <w:szCs w:val="21"/>
+          <w:lang w:eastAsia="en-IN"/>
+        </w:rPr>
+        <w:t>"col-lg-1 col-md-2"</w:t>
+      </w:r>
+      <w:r>
+        <w:rPr>
+          <w:rFonts w:ascii="Consolas" w:eastAsia="Times New Roman" w:hAnsi="Consolas" w:cs="Times New Roman"/>
+          <w:color w:val="808080"/>
+          <w:sz w:val="21"/>
+          <w:szCs w:val="21"/>
+          <w:lang w:eastAsia="en-IN"/>
+        </w:rPr>
+        <w:t>&gt;</w:t>
+      </w:r>
+      <w:r>
+        <w:rPr>
+          <w:rFonts w:ascii="Consolas" w:eastAsia="Times New Roman" w:hAnsi="Consolas" w:cs="Times New Roman"/>
+          <w:color w:val="D4D4D4"/>
+          <w:sz w:val="21"/>
+          <w:szCs w:val="21"/>
+          <w:lang w:eastAsia="en-IN"/>
+        </w:rPr>
+        <w:t>Responsive</w:t>
+      </w:r>
+      <w:r>
+        <w:rPr>
+          <w:rFonts w:ascii="Consolas" w:eastAsia="Times New Roman" w:hAnsi="Consolas" w:cs="Times New Roman"/>
+          <w:color w:val="808080"/>
+          <w:sz w:val="21"/>
+          <w:szCs w:val="21"/>
+          <w:lang w:eastAsia="en-IN"/>
+        </w:rPr>
+        <w:t>&lt;/</w:t>
+      </w:r>
+      <w:r>
+        <w:rPr>
+          <w:rFonts w:ascii="Consolas" w:eastAsia="Times New Roman" w:hAnsi="Consolas" w:cs="Times New Roman"/>
+          <w:color w:val="569CD6"/>
+          <w:sz w:val="21"/>
+          <w:szCs w:val="21"/>
+          <w:lang w:eastAsia="en-IN"/>
+        </w:rPr>
+        <w:t>div</w:t>
+      </w:r>
+      <w:r>
+        <w:rPr>
+          <w:rFonts w:ascii="Consolas" w:eastAsia="Times New Roman" w:hAnsi="Consolas" w:cs="Times New Roman"/>
+          <w:color w:val="808080"/>
+          <w:sz w:val="21"/>
+          <w:szCs w:val="21"/>
+          <w:lang w:eastAsia="en-IN"/>
+        </w:rPr>
+        <w:t>&gt;</w:t>
+      </w:r>
+    </w:p>
+    <w:p>
+      <w:pPr>
+        <w:pStyle w:val="ListParagraph"/>
+        <w:numPr>
+          <w:ilvl w:val="0"/>
+          <w:numId w:val="20"/>
+        </w:numPr>
+      </w:pPr>
+      <w:r>
+        <w:t xml:space="preserve">If we set 2 for </w:t>
+      </w:r>
+      <w:proofErr w:type="spellStart"/>
+      <w:r>
+        <w:t>sm</w:t>
+      </w:r>
+      <w:proofErr w:type="spellEnd"/>
+      <w:r>
+        <w:t xml:space="preserve">, it will automatically set 2 for md, </w:t>
+      </w:r>
+      <w:proofErr w:type="spellStart"/>
+      <w:r>
+        <w:t>lg</w:t>
+      </w:r>
+      <w:proofErr w:type="spellEnd"/>
+      <w:r>
+        <w:t xml:space="preserve"> as well. Similarly, for md, it will set up same value for lg. But we can always explicitly set values for larger sizes.</w:t>
+      </w:r>
+    </w:p>
+    <w:p>
+      <w:pPr>
+        <w:pStyle w:val="ListParagraph"/>
+        <w:numPr>
+          <w:ilvl w:val="0"/>
+          <w:numId w:val="20"/>
+        </w:numPr>
+      </w:pPr>
+      <w:r>
+        <w:t>Nesting syntax:</w:t>
+      </w:r>
+    </w:p>
+    <w:p>
+      <w:pPr>
+        <w:shd w:val="clear" w:color="auto" w:fill="1E1E1E"/>
+        <w:spacing w:after="0" w:line="285" w:lineRule="atLeast"/>
+        <w:ind w:left="1800"/>
+        <w:rPr>
+          <w:rFonts w:ascii="Consolas" w:eastAsia="Times New Roman" w:hAnsi="Consolas" w:cs="Times New Roman"/>
+          <w:color w:val="D4D4D4"/>
+          <w:sz w:val="21"/>
+          <w:szCs w:val="21"/>
+          <w:lang w:eastAsia="en-IN"/>
+        </w:rPr>
+      </w:pPr>
+      <w:r>
+        <w:rPr>
+          <w:rFonts w:ascii="Consolas" w:eastAsia="Times New Roman" w:hAnsi="Consolas" w:cs="Times New Roman"/>
+          <w:color w:val="808080"/>
+          <w:sz w:val="21"/>
+          <w:szCs w:val="21"/>
+          <w:lang w:eastAsia="en-IN"/>
+        </w:rPr>
+        <w:t>&lt;</w:t>
+      </w:r>
+      <w:r>
+        <w:rPr>
+          <w:rFonts w:ascii="Consolas" w:eastAsia="Times New Roman" w:hAnsi="Consolas" w:cs="Times New Roman"/>
+          <w:color w:val="569CD6"/>
+          <w:sz w:val="21"/>
+          <w:szCs w:val="21"/>
+          <w:lang w:eastAsia="en-IN"/>
+        </w:rPr>
+        <w:t>div</w:t>
+      </w:r>
+      <w:r>
+        <w:rPr>
+          <w:rFonts w:ascii="Consolas" w:eastAsia="Times New Roman" w:hAnsi="Consolas" w:cs="Times New Roman"/>
+          <w:color w:val="D4D4D4"/>
+          <w:sz w:val="21"/>
+          <w:szCs w:val="21"/>
+          <w:lang w:eastAsia="en-IN"/>
+        </w:rPr>
+        <w:t> </w:t>
+      </w:r>
+      <w:r>
+        <w:rPr>
+          <w:rFonts w:ascii="Consolas" w:eastAsia="Times New Roman" w:hAnsi="Consolas" w:cs="Times New Roman"/>
+          <w:color w:val="9CDCFE"/>
+          <w:sz w:val="21"/>
+          <w:szCs w:val="21"/>
+          <w:lang w:eastAsia="en-IN"/>
+        </w:rPr>
+        <w:t>class</w:t>
+      </w:r>
+      <w:r>
+        <w:rPr>
+          <w:rFonts w:ascii="Consolas" w:eastAsia="Times New Roman" w:hAnsi="Consolas" w:cs="Times New Roman"/>
+          <w:color w:val="D4D4D4"/>
+          <w:sz w:val="21"/>
+          <w:szCs w:val="21"/>
+          <w:lang w:eastAsia="en-IN"/>
+        </w:rPr>
+        <w:t>=</w:t>
+      </w:r>
+      <w:r>
+        <w:rPr>
+          <w:rFonts w:ascii="Consolas" w:eastAsia="Times New Roman" w:hAnsi="Consolas" w:cs="Times New Roman"/>
+          <w:color w:val="CE9178"/>
+          <w:sz w:val="21"/>
+          <w:szCs w:val="21"/>
+          <w:lang w:eastAsia="en-IN"/>
+        </w:rPr>
+        <w:t>"col-md-3 col-sm-6 col-xsm-12 pink"</w:t>
+      </w:r>
+      <w:r>
+        <w:rPr>
+          <w:rFonts w:ascii="Consolas" w:eastAsia="Times New Roman" w:hAnsi="Consolas" w:cs="Times New Roman"/>
+          <w:color w:val="808080"/>
+          <w:sz w:val="21"/>
+          <w:szCs w:val="21"/>
+          <w:lang w:eastAsia="en-IN"/>
+        </w:rPr>
+        <w:t>&gt;</w:t>
+      </w:r>
+    </w:p>
+    <w:p>
+      <w:pPr>
+        <w:shd w:val="clear" w:color="auto" w:fill="1E1E1E"/>
+        <w:spacing w:after="0" w:line="285" w:lineRule="atLeast"/>
+        <w:ind w:left="1800"/>
+        <w:rPr>
+          <w:rFonts w:ascii="Consolas" w:eastAsia="Times New Roman" w:hAnsi="Consolas" w:cs="Times New Roman"/>
+          <w:color w:val="D4D4D4"/>
+          <w:sz w:val="21"/>
+          <w:szCs w:val="21"/>
+          <w:lang w:eastAsia="en-IN"/>
+        </w:rPr>
+      </w:pPr>
+      <w:r>
+        <w:rPr>
+          <w:rFonts w:ascii="Consolas" w:eastAsia="Times New Roman" w:hAnsi="Consolas" w:cs="Times New Roman"/>
+          <w:color w:val="808080"/>
+          <w:sz w:val="21"/>
+          <w:szCs w:val="21"/>
+          <w:lang w:eastAsia="en-IN"/>
+        </w:rPr>
+        <w:t>&lt;</w:t>
+      </w:r>
+      <w:r>
+        <w:rPr>
+          <w:rFonts w:ascii="Consolas" w:eastAsia="Times New Roman" w:hAnsi="Consolas" w:cs="Times New Roman"/>
+          <w:color w:val="569CD6"/>
+          <w:sz w:val="21"/>
+          <w:szCs w:val="21"/>
+          <w:lang w:eastAsia="en-IN"/>
+        </w:rPr>
+        <w:t>div</w:t>
+      </w:r>
+      <w:r>
+        <w:rPr>
+          <w:rFonts w:ascii="Consolas" w:eastAsia="Times New Roman" w:hAnsi="Consolas" w:cs="Times New Roman"/>
+          <w:color w:val="D4D4D4"/>
+          <w:sz w:val="21"/>
+          <w:szCs w:val="21"/>
+          <w:lang w:eastAsia="en-IN"/>
+        </w:rPr>
+        <w:t> </w:t>
+      </w:r>
+      <w:r>
+        <w:rPr>
+          <w:rFonts w:ascii="Consolas" w:eastAsia="Times New Roman" w:hAnsi="Consolas" w:cs="Times New Roman"/>
+          <w:color w:val="9CDCFE"/>
+          <w:sz w:val="21"/>
+          <w:szCs w:val="21"/>
+          <w:lang w:eastAsia="en-IN"/>
+        </w:rPr>
+        <w:t>class</w:t>
+      </w:r>
+      <w:r>
+        <w:rPr>
+          <w:rFonts w:ascii="Consolas" w:eastAsia="Times New Roman" w:hAnsi="Consolas" w:cs="Times New Roman"/>
+          <w:color w:val="D4D4D4"/>
+          <w:sz w:val="21"/>
+          <w:szCs w:val="21"/>
+          <w:lang w:eastAsia="en-IN"/>
+        </w:rPr>
+        <w:t>=</w:t>
+      </w:r>
+      <w:r>
+        <w:rPr>
+          <w:rFonts w:ascii="Consolas" w:eastAsia="Times New Roman" w:hAnsi="Consolas" w:cs="Times New Roman"/>
+          <w:color w:val="CE9178"/>
+          <w:sz w:val="21"/>
+          <w:szCs w:val="21"/>
+          <w:lang w:eastAsia="en-IN"/>
+        </w:rPr>
+        <w:t>"row"</w:t>
+      </w:r>
+      <w:r>
+        <w:rPr>
+          <w:rFonts w:ascii="Consolas" w:eastAsia="Times New Roman" w:hAnsi="Consolas" w:cs="Times New Roman"/>
+          <w:color w:val="808080"/>
+          <w:sz w:val="21"/>
+          <w:szCs w:val="21"/>
+          <w:lang w:eastAsia="en-IN"/>
+        </w:rPr>
+        <w:t>&gt;</w:t>
+      </w:r>
+    </w:p>
+    <w:p>
+      <w:pPr>
+        <w:shd w:val="clear" w:color="auto" w:fill="1E1E1E"/>
+        <w:spacing w:after="0" w:line="285" w:lineRule="atLeast"/>
+        <w:ind w:left="1800"/>
+        <w:rPr>
+          <w:rFonts w:ascii="Consolas" w:eastAsia="Times New Roman" w:hAnsi="Consolas" w:cs="Times New Roman"/>
+          <w:color w:val="D4D4D4"/>
+          <w:sz w:val="21"/>
+          <w:szCs w:val="21"/>
+          <w:lang w:eastAsia="en-IN"/>
+        </w:rPr>
+      </w:pPr>
+      <w:r>
+        <w:rPr>
+          <w:rFonts w:ascii="Consolas" w:eastAsia="Times New Roman" w:hAnsi="Consolas" w:cs="Times New Roman"/>
+          <w:color w:val="808080"/>
+          <w:sz w:val="21"/>
+          <w:szCs w:val="21"/>
+          <w:lang w:eastAsia="en-IN"/>
+        </w:rPr>
+        <w:t xml:space="preserve"> </w:t>
+      </w:r>
+      <w:r>
+        <w:rPr>
+          <w:rFonts w:ascii="Consolas" w:eastAsia="Times New Roman" w:hAnsi="Consolas" w:cs="Times New Roman"/>
+          <w:color w:val="808080"/>
+          <w:sz w:val="21"/>
+          <w:szCs w:val="21"/>
+          <w:lang w:eastAsia="en-IN"/>
+        </w:rPr>
+        <w:t>&lt;</w:t>
+      </w:r>
+      <w:r>
+        <w:rPr>
+          <w:rFonts w:ascii="Consolas" w:eastAsia="Times New Roman" w:hAnsi="Consolas" w:cs="Times New Roman"/>
+          <w:color w:val="569CD6"/>
+          <w:sz w:val="21"/>
+          <w:szCs w:val="21"/>
+          <w:lang w:eastAsia="en-IN"/>
+        </w:rPr>
+        <w:t>div</w:t>
+      </w:r>
+      <w:r>
+        <w:rPr>
+          <w:rFonts w:ascii="Consolas" w:eastAsia="Times New Roman" w:hAnsi="Consolas" w:cs="Times New Roman"/>
+          <w:color w:val="D4D4D4"/>
+          <w:sz w:val="21"/>
+          <w:szCs w:val="21"/>
+          <w:lang w:eastAsia="en-IN"/>
+        </w:rPr>
+        <w:t> </w:t>
+      </w:r>
+      <w:r>
+        <w:rPr>
+          <w:rFonts w:ascii="Consolas" w:eastAsia="Times New Roman" w:hAnsi="Consolas" w:cs="Times New Roman"/>
+          <w:color w:val="9CDCFE"/>
+          <w:sz w:val="21"/>
+          <w:szCs w:val="21"/>
+          <w:lang w:eastAsia="en-IN"/>
+        </w:rPr>
+        <w:t>class</w:t>
+      </w:r>
+      <w:r>
+        <w:rPr>
+          <w:rFonts w:ascii="Consolas" w:eastAsia="Times New Roman" w:hAnsi="Consolas" w:cs="Times New Roman"/>
+          <w:color w:val="D4D4D4"/>
+          <w:sz w:val="21"/>
+          <w:szCs w:val="21"/>
+          <w:lang w:eastAsia="en-IN"/>
+        </w:rPr>
+        <w:t>=</w:t>
+      </w:r>
+      <w:r>
+        <w:rPr>
+          <w:rFonts w:ascii="Consolas" w:eastAsia="Times New Roman" w:hAnsi="Consolas" w:cs="Times New Roman"/>
+          <w:color w:val="CE9178"/>
+          <w:sz w:val="21"/>
+          <w:szCs w:val="21"/>
+          <w:lang w:eastAsia="en-IN"/>
+        </w:rPr>
+        <w:t>"col-lg</w:t>
+      </w:r>
+      <w:r>
+        <w:rPr>
+          <w:rFonts w:ascii="Consolas" w:eastAsia="Times New Roman" w:hAnsi="Consolas" w:cs="Times New Roman"/>
+          <w:color w:val="CE9178"/>
+          <w:sz w:val="21"/>
+          <w:szCs w:val="21"/>
+          <w:lang w:eastAsia="en-IN"/>
+        </w:rPr>
+        <w:t>-</w:t>
+      </w:r>
+      <w:r>
+        <w:rPr>
+          <w:rFonts w:ascii="Consolas" w:eastAsia="Times New Roman" w:hAnsi="Consolas" w:cs="Times New Roman"/>
+          <w:color w:val="CE9178"/>
+          <w:sz w:val="21"/>
+          <w:szCs w:val="21"/>
+          <w:lang w:eastAsia="en-IN"/>
+        </w:rPr>
+        <w:t>6 orange"</w:t>
+      </w:r>
+      <w:r>
+        <w:rPr>
+          <w:rFonts w:ascii="Consolas" w:eastAsia="Times New Roman" w:hAnsi="Consolas" w:cs="Times New Roman"/>
+          <w:color w:val="808080"/>
+          <w:sz w:val="21"/>
+          <w:szCs w:val="21"/>
+          <w:lang w:eastAsia="en-IN"/>
+        </w:rPr>
+        <w:t>&gt;</w:t>
+      </w:r>
+      <w:r>
+        <w:rPr>
+          <w:rFonts w:ascii="Consolas" w:eastAsia="Times New Roman" w:hAnsi="Consolas" w:cs="Times New Roman"/>
+          <w:color w:val="D4D4D4"/>
+          <w:sz w:val="21"/>
+          <w:szCs w:val="21"/>
+          <w:lang w:eastAsia="en-IN"/>
+        </w:rPr>
+        <w:t>First Half</w:t>
+      </w:r>
+      <w:r>
+        <w:rPr>
+          <w:rFonts w:ascii="Consolas" w:eastAsia="Times New Roman" w:hAnsi="Consolas" w:cs="Times New Roman"/>
+          <w:color w:val="808080"/>
+          <w:sz w:val="21"/>
+          <w:szCs w:val="21"/>
+          <w:lang w:eastAsia="en-IN"/>
+        </w:rPr>
+        <w:t>&lt;/</w:t>
+      </w:r>
+      <w:r>
+        <w:rPr>
+          <w:rFonts w:ascii="Consolas" w:eastAsia="Times New Roman" w:hAnsi="Consolas" w:cs="Times New Roman"/>
+          <w:color w:val="569CD6"/>
+          <w:sz w:val="21"/>
+          <w:szCs w:val="21"/>
+          <w:lang w:eastAsia="en-IN"/>
+        </w:rPr>
+        <w:t>div</w:t>
+      </w:r>
+      <w:r>
+        <w:rPr>
+          <w:rFonts w:ascii="Consolas" w:eastAsia="Times New Roman" w:hAnsi="Consolas" w:cs="Times New Roman"/>
+          <w:color w:val="808080"/>
+          <w:sz w:val="21"/>
+          <w:szCs w:val="21"/>
+          <w:lang w:eastAsia="en-IN"/>
+        </w:rPr>
+        <w:t>&gt;</w:t>
+      </w:r>
+      <w:r>
+        <w:rPr>
+          <w:rFonts w:ascii="Consolas" w:eastAsia="Times New Roman" w:hAnsi="Consolas" w:cs="Times New Roman"/>
+          <w:color w:val="D4D4D4"/>
+          <w:sz w:val="21"/>
+          <w:szCs w:val="21"/>
+          <w:lang w:eastAsia="en-IN"/>
+        </w:rPr>
+        <w:t>                </w:t>
+      </w:r>
+    </w:p>
+    <w:p>
+      <w:pPr>
+        <w:shd w:val="clear" w:color="auto" w:fill="1E1E1E"/>
+        <w:spacing w:after="0" w:line="285" w:lineRule="atLeast"/>
+        <w:ind w:left="1800"/>
+        <w:rPr>
+          <w:rFonts w:ascii="Consolas" w:eastAsia="Times New Roman" w:hAnsi="Consolas" w:cs="Times New Roman"/>
+          <w:color w:val="D4D4D4"/>
+          <w:sz w:val="21"/>
+          <w:szCs w:val="21"/>
+          <w:lang w:eastAsia="en-IN"/>
+        </w:rPr>
+      </w:pPr>
+      <w:r>
+        <w:rPr>
+          <w:rFonts w:ascii="Consolas" w:eastAsia="Times New Roman" w:hAnsi="Consolas" w:cs="Times New Roman"/>
+          <w:color w:val="808080"/>
+          <w:sz w:val="21"/>
+          <w:szCs w:val="21"/>
+          <w:lang w:eastAsia="en-IN"/>
+        </w:rPr>
+        <w:t xml:space="preserve"> </w:t>
+      </w:r>
+      <w:r>
+        <w:rPr>
+          <w:rFonts w:ascii="Consolas" w:eastAsia="Times New Roman" w:hAnsi="Consolas" w:cs="Times New Roman"/>
+          <w:color w:val="808080"/>
+          <w:sz w:val="21"/>
+          <w:szCs w:val="21"/>
+          <w:lang w:eastAsia="en-IN"/>
+        </w:rPr>
+        <w:t>&lt;</w:t>
+      </w:r>
+      <w:r>
+        <w:rPr>
+          <w:rFonts w:ascii="Consolas" w:eastAsia="Times New Roman" w:hAnsi="Consolas" w:cs="Times New Roman"/>
+          <w:color w:val="569CD6"/>
+          <w:sz w:val="21"/>
+          <w:szCs w:val="21"/>
+          <w:lang w:eastAsia="en-IN"/>
+        </w:rPr>
+        <w:t>div</w:t>
+      </w:r>
+      <w:r>
+        <w:rPr>
+          <w:rFonts w:ascii="Consolas" w:eastAsia="Times New Roman" w:hAnsi="Consolas" w:cs="Times New Roman"/>
+          <w:color w:val="D4D4D4"/>
+          <w:sz w:val="21"/>
+          <w:szCs w:val="21"/>
+          <w:lang w:eastAsia="en-IN"/>
+        </w:rPr>
+        <w:t> </w:t>
+      </w:r>
+      <w:r>
+        <w:rPr>
+          <w:rFonts w:ascii="Consolas" w:eastAsia="Times New Roman" w:hAnsi="Consolas" w:cs="Times New Roman"/>
+          <w:color w:val="9CDCFE"/>
+          <w:sz w:val="21"/>
+          <w:szCs w:val="21"/>
+          <w:lang w:eastAsia="en-IN"/>
+        </w:rPr>
+        <w:t>class</w:t>
+      </w:r>
+      <w:r>
+        <w:rPr>
+          <w:rFonts w:ascii="Consolas" w:eastAsia="Times New Roman" w:hAnsi="Consolas" w:cs="Times New Roman"/>
+          <w:color w:val="D4D4D4"/>
+          <w:sz w:val="21"/>
+          <w:szCs w:val="21"/>
+          <w:lang w:eastAsia="en-IN"/>
+        </w:rPr>
+        <w:t>=</w:t>
+      </w:r>
+      <w:r>
+        <w:rPr>
+          <w:rFonts w:ascii="Consolas" w:eastAsia="Times New Roman" w:hAnsi="Consolas" w:cs="Times New Roman"/>
+          <w:color w:val="CE9178"/>
+          <w:sz w:val="21"/>
+          <w:szCs w:val="21"/>
+          <w:lang w:eastAsia="en-IN"/>
+        </w:rPr>
+        <w:t>"col-lg-6 orange"</w:t>
+      </w:r>
+      <w:r>
+        <w:rPr>
+          <w:rFonts w:ascii="Consolas" w:eastAsia="Times New Roman" w:hAnsi="Consolas" w:cs="Times New Roman"/>
+          <w:color w:val="808080"/>
+          <w:sz w:val="21"/>
+          <w:szCs w:val="21"/>
+          <w:lang w:eastAsia="en-IN"/>
+        </w:rPr>
+        <w:t>&gt;</w:t>
+      </w:r>
+      <w:r>
+        <w:rPr>
+          <w:rFonts w:ascii="Consolas" w:eastAsia="Times New Roman" w:hAnsi="Consolas" w:cs="Times New Roman"/>
+          <w:color w:val="D4D4D4"/>
+          <w:sz w:val="21"/>
+          <w:szCs w:val="21"/>
+          <w:lang w:eastAsia="en-IN"/>
+        </w:rPr>
+        <w:t>Other Half</w:t>
+      </w:r>
+      <w:r>
+        <w:rPr>
+          <w:rFonts w:ascii="Consolas" w:eastAsia="Times New Roman" w:hAnsi="Consolas" w:cs="Times New Roman"/>
+          <w:color w:val="808080"/>
+          <w:sz w:val="21"/>
+          <w:szCs w:val="21"/>
+          <w:lang w:eastAsia="en-IN"/>
+        </w:rPr>
+        <w:t>&lt;/</w:t>
+      </w:r>
+      <w:r>
+        <w:rPr>
+          <w:rFonts w:ascii="Consolas" w:eastAsia="Times New Roman" w:hAnsi="Consolas" w:cs="Times New Roman"/>
+          <w:color w:val="569CD6"/>
+          <w:sz w:val="21"/>
+          <w:szCs w:val="21"/>
+          <w:lang w:eastAsia="en-IN"/>
+        </w:rPr>
+        <w:t>div</w:t>
+      </w:r>
+      <w:r>
+        <w:rPr>
+          <w:rFonts w:ascii="Consolas" w:eastAsia="Times New Roman" w:hAnsi="Consolas" w:cs="Times New Roman"/>
+          <w:color w:val="808080"/>
+          <w:sz w:val="21"/>
+          <w:szCs w:val="21"/>
+          <w:lang w:eastAsia="en-IN"/>
+        </w:rPr>
+        <w:t>&gt;</w:t>
+      </w:r>
+      <w:r>
+        <w:rPr>
+          <w:rFonts w:ascii="Consolas" w:eastAsia="Times New Roman" w:hAnsi="Consolas" w:cs="Times New Roman"/>
+          <w:color w:val="D4D4D4"/>
+          <w:sz w:val="21"/>
+          <w:szCs w:val="21"/>
+          <w:lang w:eastAsia="en-IN"/>
+        </w:rPr>
+        <w:t>                </w:t>
+      </w:r>
+    </w:p>
+    <w:p>
+      <w:pPr>
+        <w:shd w:val="clear" w:color="auto" w:fill="1E1E1E"/>
+        <w:spacing w:after="0" w:line="285" w:lineRule="atLeast"/>
+        <w:ind w:left="1800"/>
+        <w:rPr>
+          <w:rFonts w:ascii="Consolas" w:eastAsia="Times New Roman" w:hAnsi="Consolas" w:cs="Times New Roman"/>
+          <w:color w:val="D4D4D4"/>
+          <w:sz w:val="21"/>
+          <w:szCs w:val="21"/>
+          <w:lang w:eastAsia="en-IN"/>
+        </w:rPr>
+      </w:pPr>
+      <w:r>
+        <w:rPr>
+          <w:rFonts w:ascii="Consolas" w:eastAsia="Times New Roman" w:hAnsi="Consolas" w:cs="Times New Roman"/>
+          <w:color w:val="808080"/>
+          <w:sz w:val="21"/>
+          <w:szCs w:val="21"/>
+          <w:lang w:eastAsia="en-IN"/>
+        </w:rPr>
+        <w:t>&lt;/</w:t>
+      </w:r>
+      <w:r>
+        <w:rPr>
+          <w:rFonts w:ascii="Consolas" w:eastAsia="Times New Roman" w:hAnsi="Consolas" w:cs="Times New Roman"/>
+          <w:color w:val="569CD6"/>
+          <w:sz w:val="21"/>
+          <w:szCs w:val="21"/>
+          <w:lang w:eastAsia="en-IN"/>
+        </w:rPr>
+        <w:t>div</w:t>
+      </w:r>
+      <w:r>
+        <w:rPr>
+          <w:rFonts w:ascii="Consolas" w:eastAsia="Times New Roman" w:hAnsi="Consolas" w:cs="Times New Roman"/>
+          <w:color w:val="808080"/>
+          <w:sz w:val="21"/>
+          <w:szCs w:val="21"/>
+          <w:lang w:eastAsia="en-IN"/>
+        </w:rPr>
+        <w:t>&gt;</w:t>
+      </w:r>
+    </w:p>
+    <w:p>
+      <w:pPr>
+        <w:shd w:val="clear" w:color="auto" w:fill="1E1E1E"/>
+        <w:spacing w:after="0" w:line="285" w:lineRule="atLeast"/>
+        <w:ind w:left="1800"/>
+        <w:rPr>
+          <w:rFonts w:ascii="Consolas" w:eastAsia="Times New Roman" w:hAnsi="Consolas" w:cs="Times New Roman"/>
+          <w:color w:val="D4D4D4"/>
+          <w:sz w:val="21"/>
+          <w:szCs w:val="21"/>
+          <w:lang w:eastAsia="en-IN"/>
+        </w:rPr>
+      </w:pPr>
+      <w:r>
+        <w:rPr>
+          <w:rFonts w:ascii="Consolas" w:eastAsia="Times New Roman" w:hAnsi="Consolas" w:cs="Times New Roman"/>
+          <w:color w:val="808080"/>
+          <w:sz w:val="21"/>
+          <w:szCs w:val="21"/>
+          <w:lang w:eastAsia="en-IN"/>
+        </w:rPr>
+        <w:t>&lt;/</w:t>
+      </w:r>
+      <w:r>
+        <w:rPr>
+          <w:rFonts w:ascii="Consolas" w:eastAsia="Times New Roman" w:hAnsi="Consolas" w:cs="Times New Roman"/>
+          <w:color w:val="569CD6"/>
+          <w:sz w:val="21"/>
+          <w:szCs w:val="21"/>
+          <w:lang w:eastAsia="en-IN"/>
+        </w:rPr>
+        <w:t>div</w:t>
+      </w:r>
+      <w:r>
+        <w:rPr>
+          <w:rFonts w:ascii="Consolas" w:eastAsia="Times New Roman" w:hAnsi="Consolas" w:cs="Times New Roman"/>
+          <w:color w:val="808080"/>
+          <w:sz w:val="21"/>
+          <w:szCs w:val="21"/>
+          <w:lang w:eastAsia="en-IN"/>
+        </w:rPr>
+        <w:t>&gt;</w:t>
+      </w:r>
+    </w:p>
+    <w:p>
+      <w:pPr>
+        <w:pStyle w:val="NormalWeb"/>
+        <w:numPr>
+          <w:ilvl w:val="0"/>
+          <w:numId w:val="21"/>
+        </w:numPr>
+        <w:shd w:val="clear" w:color="auto" w:fill="FFFFFF"/>
+        <w:spacing w:before="0" w:beforeAutospacing="0" w:after="300" w:afterAutospacing="0"/>
+        <w:ind w:left="0"/>
+        <w:rPr>
+          <w:rFonts w:ascii="Consolas" w:hAnsi="Consolas" w:cs="Segoe UI"/>
+          <w:color w:val="29303B"/>
+          <w:sz w:val="22"/>
+          <w:szCs w:val="22"/>
+        </w:rPr>
+      </w:pPr>
+      <w:r>
+        <w:rPr>
+          <w:rFonts w:ascii="Consolas" w:hAnsi="Consolas" w:cs="Segoe UI"/>
+          <w:b/>
+          <w:bCs/>
+          <w:color w:val="29303B"/>
+          <w:sz w:val="22"/>
+          <w:szCs w:val="22"/>
+          <w:u w:val="single"/>
+        </w:rPr>
+        <w:t>NOTES varying size images</w:t>
+      </w:r>
+      <w:r>
+        <w:rPr>
+          <w:rFonts w:ascii="Consolas" w:hAnsi="Consolas" w:cs="Segoe UI"/>
+          <w:color w:val="29303B"/>
+          <w:sz w:val="22"/>
+          <w:szCs w:val="22"/>
+        </w:rPr>
+        <w:t>:</w:t>
+      </w:r>
+    </w:p>
+    <w:p>
+      <w:pPr>
+        <w:pStyle w:val="NormalWeb"/>
+        <w:numPr>
+          <w:ilvl w:val="1"/>
+          <w:numId w:val="21"/>
+        </w:numPr>
+        <w:shd w:val="clear" w:color="auto" w:fill="FFFFFF"/>
+        <w:spacing w:before="0" w:beforeAutospacing="0" w:after="300" w:afterAutospacing="0"/>
+        <w:rPr>
+          <w:rFonts w:ascii="Consolas" w:hAnsi="Consolas" w:cs="Segoe UI"/>
+          <w:color w:val="29303B"/>
+          <w:sz w:val="22"/>
+          <w:szCs w:val="22"/>
+        </w:rPr>
+      </w:pPr>
+      <w:r>
+        <w:rPr>
+          <w:rFonts w:ascii="Consolas" w:hAnsi="Consolas" w:cs="Segoe UI"/>
+          <w:color w:val="29303B"/>
+          <w:sz w:val="22"/>
+          <w:szCs w:val="22"/>
+        </w:rPr>
+        <w:t>If you don't mind the images being of varying heights, but want to get rid of the white space bug then see </w:t>
+      </w:r>
+      <w:hyperlink r:id="rId18" w:history="1">
+        <w:r>
+          <w:rPr>
+            <w:rStyle w:val="Hyperlink"/>
+            <w:rFonts w:ascii="Consolas" w:hAnsi="Consolas" w:cs="Segoe UI"/>
+            <w:color w:val="007791"/>
+            <w:sz w:val="22"/>
+            <w:szCs w:val="22"/>
+          </w:rPr>
+          <w:t>here</w:t>
+        </w:r>
+      </w:hyperlink>
+      <w:r>
+        <w:rPr>
+          <w:rFonts w:ascii="Consolas" w:hAnsi="Consolas" w:cs="Segoe UI"/>
+          <w:color w:val="29303B"/>
+          <w:sz w:val="22"/>
+          <w:szCs w:val="22"/>
+        </w:rPr>
+        <w:t>.</w:t>
+      </w:r>
+    </w:p>
+    <w:p>
+      <w:pPr>
+        <w:pStyle w:val="NormalWeb"/>
+        <w:numPr>
+          <w:ilvl w:val="1"/>
+          <w:numId w:val="21"/>
+        </w:numPr>
+        <w:shd w:val="clear" w:color="auto" w:fill="FFFFFF"/>
+        <w:spacing w:before="0" w:beforeAutospacing="0" w:after="300" w:afterAutospacing="0"/>
+        <w:rPr>
+          <w:rFonts w:ascii="Consolas" w:hAnsi="Consolas" w:cs="Segoe UI"/>
+          <w:color w:val="29303B"/>
+          <w:sz w:val="22"/>
+          <w:szCs w:val="22"/>
+        </w:rPr>
+      </w:pPr>
+      <w:r>
+        <w:rPr>
+          <w:rFonts w:ascii="Consolas" w:hAnsi="Consolas" w:cs="Segoe UI"/>
+          <w:color w:val="29303B"/>
+          <w:sz w:val="22"/>
+          <w:szCs w:val="22"/>
+        </w:rPr>
+        <w:lastRenderedPageBreak/>
+        <w:t>If you're looking for Pinterest-like presentation of thumbnails of varying heights and/or widths, you'll need to use a third-party plugin such as </w:t>
+      </w:r>
+      <w:hyperlink r:id="rId19" w:history="1">
+        <w:r>
+          <w:rPr>
+            <w:rStyle w:val="Hyperlink"/>
+            <w:rFonts w:ascii="Consolas" w:hAnsi="Consolas" w:cs="Segoe UI"/>
+            <w:color w:val="007791"/>
+            <w:sz w:val="22"/>
+            <w:szCs w:val="22"/>
+          </w:rPr>
+          <w:t>Masonry</w:t>
+        </w:r>
+      </w:hyperlink>
+      <w:r>
+        <w:rPr>
+          <w:rFonts w:ascii="Consolas" w:hAnsi="Consolas" w:cs="Segoe UI"/>
+          <w:color w:val="29303B"/>
+          <w:sz w:val="22"/>
+          <w:szCs w:val="22"/>
+        </w:rPr>
+        <w:t>, </w:t>
+      </w:r>
+      <w:hyperlink r:id="rId20" w:history="1">
+        <w:r>
+          <w:rPr>
+            <w:rStyle w:val="Hyperlink"/>
+            <w:rFonts w:ascii="Consolas" w:hAnsi="Consolas" w:cs="Segoe UI"/>
+            <w:color w:val="007791"/>
+            <w:sz w:val="22"/>
+            <w:szCs w:val="22"/>
+          </w:rPr>
+          <w:t>Isotope</w:t>
+        </w:r>
+      </w:hyperlink>
+      <w:r>
+        <w:rPr>
+          <w:rFonts w:ascii="Consolas" w:hAnsi="Consolas" w:cs="Segoe UI"/>
+          <w:color w:val="29303B"/>
+          <w:sz w:val="22"/>
+          <w:szCs w:val="22"/>
+        </w:rPr>
+        <w:t>, or </w:t>
+      </w:r>
+      <w:proofErr w:type="spellStart"/>
+      <w:r>
+        <w:fldChar w:fldCharType="begin"/>
+      </w:r>
+      <w:r>
+        <w:instrText xml:space="preserve"> HYPERLINK "https://salvattore.js.org/" </w:instrText>
+      </w:r>
+      <w:r>
+        <w:fldChar w:fldCharType="separate"/>
+      </w:r>
+      <w:r>
+        <w:rPr>
+          <w:rStyle w:val="Hyperlink"/>
+          <w:rFonts w:ascii="Consolas" w:hAnsi="Consolas" w:cs="Segoe UI"/>
+          <w:color w:val="007791"/>
+          <w:sz w:val="22"/>
+          <w:szCs w:val="22"/>
+        </w:rPr>
+        <w:t>Salvattore</w:t>
+      </w:r>
+      <w:proofErr w:type="spellEnd"/>
+      <w:r>
+        <w:rPr>
+          <w:rStyle w:val="Hyperlink"/>
+          <w:rFonts w:ascii="Consolas" w:hAnsi="Consolas" w:cs="Segoe UI"/>
+          <w:color w:val="007791"/>
+          <w:sz w:val="22"/>
+          <w:szCs w:val="22"/>
+        </w:rPr>
+        <w:fldChar w:fldCharType="end"/>
+      </w:r>
+      <w:r>
+        <w:rPr>
+          <w:rFonts w:ascii="Consolas" w:hAnsi="Consolas" w:cs="Segoe UI"/>
+          <w:color w:val="29303B"/>
+          <w:sz w:val="22"/>
+          <w:szCs w:val="22"/>
+        </w:rPr>
+        <w:t>.</w:t>
+      </w:r>
+    </w:p>
+    <w:p>
+      <w:pPr>
+        <w:pStyle w:val="NormalWeb"/>
+        <w:numPr>
+          <w:ilvl w:val="1"/>
+          <w:numId w:val="21"/>
+        </w:numPr>
+        <w:shd w:val="clear" w:color="auto" w:fill="FFFFFF"/>
+        <w:spacing w:before="0" w:beforeAutospacing="0" w:after="300" w:afterAutospacing="0"/>
+        <w:rPr>
+          <w:rFonts w:ascii="Consolas" w:hAnsi="Consolas" w:cs="Segoe UI"/>
+          <w:color w:val="29303B"/>
+          <w:sz w:val="22"/>
+          <w:szCs w:val="22"/>
+        </w:rPr>
+      </w:pPr>
+      <w:r>
+        <w:rPr>
+          <w:rFonts w:ascii="Consolas" w:hAnsi="Consolas" w:cs="Segoe UI"/>
+          <w:color w:val="29303B"/>
+          <w:sz w:val="22"/>
+          <w:szCs w:val="22"/>
+        </w:rPr>
+        <w:t>If you want to crop all of the images to the same size then see an example of this </w:t>
+      </w:r>
+      <w:hyperlink r:id="rId21" w:history="1">
+        <w:r>
+          <w:rPr>
+            <w:rStyle w:val="Hyperlink"/>
+            <w:rFonts w:ascii="Consolas" w:hAnsi="Consolas" w:cs="Segoe UI"/>
+            <w:color w:val="007791"/>
+            <w:sz w:val="22"/>
+            <w:szCs w:val="22"/>
+          </w:rPr>
+          <w:t>here</w:t>
+        </w:r>
+      </w:hyperlink>
+      <w:r>
+        <w:rPr>
+          <w:rFonts w:ascii="Consolas" w:hAnsi="Consolas" w:cs="Segoe UI"/>
+          <w:color w:val="29303B"/>
+          <w:sz w:val="22"/>
+          <w:szCs w:val="22"/>
+        </w:rPr>
+        <w:t>.</w:t>
+      </w:r>
+    </w:p>
+    <w:p>
+      <w:pPr>
+        <w:pStyle w:val="ListParagraph"/>
+        <w:numPr>
+          <w:ilvl w:val="0"/>
+          <w:numId w:val="21"/>
+        </w:numPr>
+      </w:pPr>
+      <w:hyperlink r:id="rId22" w:history="1">
+        <w:r>
+          <w:rPr>
+            <w:rStyle w:val="Hyperlink"/>
+          </w:rPr>
+          <w:t>www.unsplash.com</w:t>
+        </w:r>
+      </w:hyperlink>
+      <w:r>
+        <w:t xml:space="preserve"> provides a bunch of high</w:t>
+      </w:r>
+      <w:r>
+        <w:t>-</w:t>
+      </w:r>
+      <w:r>
+        <w:t>resolution pictures.</w:t>
+      </w:r>
+    </w:p>
+    <w:p>
+      <w:pPr>
+        <w:pStyle w:val="ListParagraph"/>
+        <w:numPr>
+          <w:ilvl w:val="0"/>
+          <w:numId w:val="21"/>
+        </w:numPr>
+      </w:pPr>
+      <w:r>
+        <w:t>Thumbnail class in bootstrap when our image is too large for a column so it would scale it down. Also</w:t>
+      </w:r>
+      <w:r>
+        <w:t>,</w:t>
+      </w:r>
+      <w:r>
+        <w:t xml:space="preserve"> it gives a nice border to our image.</w:t>
+      </w:r>
+    </w:p>
+    <w:p>
+      <w:pPr>
+        <w:pStyle w:val="ListParagraph"/>
+        <w:numPr>
+          <w:ilvl w:val="0"/>
+          <w:numId w:val="21"/>
+        </w:numPr>
+      </w:pPr>
+      <w:r>
+        <w:t>When navbar is fixed to top, we will have to have the padding for body.</w:t>
+      </w:r>
+      <w:r>
+        <w:t xml:space="preserve"> Basically, the goal is to push the contents of the body down so it doesn't fall behind the fixed navbar, and we use padding to achieve that</w:t>
+      </w:r>
+      <w:r>
+        <w:t>.</w:t>
+      </w:r>
+    </w:p>
+    <w:p>
+      <w:pPr>
+        <w:pStyle w:val="ListParagraph"/>
+        <w:numPr>
+          <w:ilvl w:val="0"/>
+          <w:numId w:val="21"/>
+        </w:numPr>
+      </w:pPr>
+      <w:r>
+        <w:t xml:space="preserve">Put bootstrap.css inside the </w:t>
+      </w:r>
+      <w:proofErr w:type="spellStart"/>
+      <w:r>
+        <w:t>css</w:t>
+      </w:r>
+      <w:proofErr w:type="spellEnd"/>
+      <w:r>
+        <w:t xml:space="preserve"> folder and </w:t>
+      </w:r>
+      <w:proofErr w:type="spellStart"/>
+      <w:r>
+        <w:t>css</w:t>
+      </w:r>
+      <w:proofErr w:type="spellEnd"/>
+      <w:r>
+        <w:t xml:space="preserve"> folder </w:t>
+      </w:r>
+      <w:r>
+        <w:t>adjacent to font folder and html file</w:t>
+      </w:r>
+      <w:r>
+        <w:t xml:space="preserve"> so that fonts load successfully on html page</w:t>
+      </w:r>
+      <w:r>
+        <w:t>.</w:t>
+      </w:r>
+    </w:p>
+    <w:p>
+      <w:pPr>
+        <w:pStyle w:val="ListParagraph"/>
+        <w:numPr>
+          <w:ilvl w:val="0"/>
+          <w:numId w:val="21"/>
+        </w:numPr>
+      </w:pPr>
+      <w:r>
+        <w:t xml:space="preserve">Fonts: Bootstrap </w:t>
+      </w:r>
+      <w:proofErr w:type="spellStart"/>
+      <w:r>
+        <w:t>G</w:t>
+      </w:r>
+      <w:r>
+        <w:t>lyphicon</w:t>
+      </w:r>
+      <w:proofErr w:type="spellEnd"/>
+      <w:r>
+        <w:t xml:space="preserve"> or </w:t>
+      </w:r>
+      <w:hyperlink r:id="rId23" w:history="1">
+        <w:r>
+          <w:rPr>
+            <w:rStyle w:val="Hyperlink"/>
+          </w:rPr>
+          <w:t>https://fontawesome.com/icons?d=gallery&amp;m=free</w:t>
+        </w:r>
+      </w:hyperlink>
+    </w:p>
+    <w:p>
+      <w:pPr>
+        <w:pStyle w:val="ListParagraph"/>
+      </w:pPr>
+    </w:p>
+    <w:p>
+      <w:pPr>
+        <w:pStyle w:val="ListParagraph"/>
+        <w:ind w:left="1080"/>
+        <w:jc w:val="center"/>
+        <w:rPr>
+          <w:b/>
+          <w:bCs/>
+          <w:u w:val="single"/>
+        </w:rPr>
+      </w:pPr>
+      <w:r>
+        <w:rPr>
+          <w:b/>
+          <w:bCs/>
+          <w:u w:val="single"/>
+        </w:rPr>
+        <w:t>Bootstrap</w:t>
+      </w:r>
+      <w:r>
+        <w:rPr>
+          <w:b/>
+          <w:bCs/>
+          <w:u w:val="single"/>
+        </w:rPr>
+        <w:t>-4</w:t>
+      </w:r>
+    </w:p>
+    <w:p>
+      <w:pPr>
+        <w:pStyle w:val="ListParagraph"/>
+        <w:numPr>
+          <w:ilvl w:val="0"/>
+          <w:numId w:val="22"/>
+        </w:numPr>
+      </w:pPr>
+      <w:r>
+        <w:t>Summary under migration tab in the documentation will detail all the changes.</w:t>
+      </w:r>
+    </w:p>
+    <w:p>
+      <w:pPr>
+        <w:pStyle w:val="ListParagraph"/>
+        <w:numPr>
+          <w:ilvl w:val="0"/>
+          <w:numId w:val="22"/>
+        </w:numPr>
+      </w:pPr>
+      <w:r>
+        <w:t>Bootstrap 4 supports flexbox!</w:t>
+      </w:r>
+      <w:r>
+        <w:t xml:space="preserve"> So no more floats!</w:t>
+      </w:r>
+    </w:p>
+    <w:p>
+      <w:pPr>
+        <w:pStyle w:val="ListParagraph"/>
+        <w:numPr>
+          <w:ilvl w:val="0"/>
+          <w:numId w:val="22"/>
+        </w:numPr>
+      </w:pPr>
+      <w:r>
+        <w:t>Global font-size changed to 16px (used for rem).</w:t>
+      </w:r>
+    </w:p>
+    <w:p>
+      <w:pPr>
+        <w:pStyle w:val="ListParagraph"/>
+        <w:numPr>
+          <w:ilvl w:val="0"/>
+          <w:numId w:val="22"/>
+        </w:numPr>
+      </w:pPr>
+      <w:r>
+        <w:t xml:space="preserve">5 screen sizes available. </w:t>
+      </w:r>
+      <w:proofErr w:type="spellStart"/>
+      <w:r>
+        <w:t>Extra large</w:t>
+      </w:r>
+      <w:proofErr w:type="spellEnd"/>
+      <w:r>
+        <w:t xml:space="preserve"> is the new one.</w:t>
+      </w:r>
+    </w:p>
+    <w:p>
+      <w:pPr>
+        <w:pStyle w:val="ListParagraph"/>
+        <w:numPr>
+          <w:ilvl w:val="0"/>
+          <w:numId w:val="22"/>
+        </w:numPr>
+      </w:pPr>
+      <w:r>
+        <w:t>Stable release means don’t expect any breaking changes so you won’t have to rewrite much code. Alpha release means very buggy and liable to change. Beta means a little more polished.</w:t>
+      </w:r>
+    </w:p>
+    <w:p>
+      <w:pPr>
+        <w:pStyle w:val="ListParagraph"/>
+        <w:numPr>
+          <w:ilvl w:val="0"/>
+          <w:numId w:val="22"/>
+        </w:numPr>
+      </w:pPr>
+      <w:r>
+        <w:t>Bootstrap 4 Typography</w:t>
+      </w:r>
+      <w:r>
+        <w:t>:</w:t>
+      </w:r>
+      <w:r>
+        <w:t xml:space="preserve"> Change font-size of root in html. </w:t>
+      </w:r>
+      <w:r>
+        <w:t xml:space="preserve">As </w:t>
+      </w:r>
+      <w:r>
+        <w:t>Bootstrap 4 is based on rem unit of measurement.</w:t>
+      </w:r>
+      <w:r>
+        <w:t xml:space="preserve"> </w:t>
+      </w:r>
+    </w:p>
+    <w:p>
+      <w:pPr>
+        <w:pStyle w:val="ListParagraph"/>
+        <w:numPr>
+          <w:ilvl w:val="0"/>
+          <w:numId w:val="22"/>
+        </w:numPr>
+      </w:pPr>
+      <w:r>
+        <w:t xml:space="preserve">Bootstrap Utilities- Spacing (margin and padding), borders and a lot more! </w:t>
+      </w:r>
+      <w:r>
+        <w:t>$spacer is 1 rem by default. Can be changed.</w:t>
+      </w:r>
+    </w:p>
+    <w:p>
+      <w:pPr>
+        <w:pStyle w:val="ListParagraph"/>
+        <w:numPr>
+          <w:ilvl w:val="0"/>
+          <w:numId w:val="22"/>
+        </w:numPr>
+      </w:pPr>
+      <w:r>
+        <w:t xml:space="preserve">Responsive breakpoints! </w:t>
+      </w:r>
+    </w:p>
+    <w:p>
+      <w:pPr>
+        <w:pStyle w:val="ListParagraph"/>
+        <w:numPr>
+          <w:ilvl w:val="1"/>
+          <w:numId w:val="22"/>
+        </w:numPr>
+      </w:pPr>
+      <w:r>
+        <w:t>{property}{sides}-{breakpoint}-{size}</w:t>
+      </w:r>
+      <w:r>
+        <w:t xml:space="preserve"> for </w:t>
+      </w:r>
+      <w:proofErr w:type="spellStart"/>
+      <w:r>
+        <w:t>sm</w:t>
+      </w:r>
+      <w:proofErr w:type="spellEnd"/>
+      <w:r>
+        <w:t xml:space="preserve">, md, </w:t>
+      </w:r>
+      <w:proofErr w:type="spellStart"/>
+      <w:r>
+        <w:t>lg</w:t>
+      </w:r>
+      <w:proofErr w:type="spellEnd"/>
+      <w:r>
+        <w:t>, xl.</w:t>
+      </w:r>
+    </w:p>
+    <w:p>
+      <w:pPr>
+        <w:pStyle w:val="ListParagraph"/>
+        <w:numPr>
+          <w:ilvl w:val="1"/>
+          <w:numId w:val="22"/>
+        </w:numPr>
+      </w:pPr>
+      <w:r>
+        <w:t xml:space="preserve">{property}{sides}-{size} for </w:t>
+      </w:r>
+      <w:proofErr w:type="spellStart"/>
+      <w:r>
+        <w:t>xs</w:t>
+      </w:r>
+      <w:proofErr w:type="spellEnd"/>
+      <w:r>
+        <w:t>.</w:t>
+      </w:r>
+    </w:p>
+    <w:p>
+      <w:pPr>
+        <w:pStyle w:val="ListParagraph"/>
+        <w:numPr>
+          <w:ilvl w:val="0"/>
+          <w:numId w:val="22"/>
+        </w:numPr>
+      </w:pPr>
+      <w:r>
+        <w:t>p-m</w:t>
+      </w:r>
+      <w:r>
+        <w:t>d</w:t>
+      </w:r>
+      <w:r>
+        <w:t xml:space="preserve">-5 means apply padding 5 for size medium and </w:t>
+      </w:r>
+      <w:r>
+        <w:rPr>
+          <w:b/>
+          <w:bCs/>
+        </w:rPr>
+        <w:t>up</w:t>
+      </w:r>
+      <w:r>
+        <w:t>.</w:t>
+      </w:r>
+      <w:r>
+        <w:t xml:space="preserve"> Similar for other sizes.</w:t>
+      </w:r>
+      <w:r>
+        <w:t xml:space="preserve"> </w:t>
+      </w:r>
+    </w:p>
+    <w:p>
+      <w:pPr>
+        <w:pStyle w:val="ListParagraph"/>
+        <w:numPr>
+          <w:ilvl w:val="0"/>
+          <w:numId w:val="22"/>
+        </w:numPr>
+      </w:pPr>
+      <w:r>
+        <w:t xml:space="preserve">Here, padding left 5 at </w:t>
+      </w:r>
+      <w:proofErr w:type="spellStart"/>
+      <w:r>
+        <w:t>sm</w:t>
+      </w:r>
+      <w:proofErr w:type="spellEnd"/>
+      <w:r>
+        <w:t xml:space="preserve"> size will make padding left 5 for md, </w:t>
+      </w:r>
+      <w:proofErr w:type="spellStart"/>
+      <w:r>
+        <w:t>lg</w:t>
+      </w:r>
+      <w:proofErr w:type="spellEnd"/>
+      <w:r>
+        <w:t xml:space="preserve">, xl also. Padding top 5 at md will make padding top 5 for </w:t>
+      </w:r>
+      <w:proofErr w:type="spellStart"/>
+      <w:r>
+        <w:t>lg</w:t>
+      </w:r>
+      <w:proofErr w:type="spellEnd"/>
+      <w:r>
+        <w:t xml:space="preserve"> and xl also. And so on.. Hence at xl size, we have padding of 5 on all sides.</w:t>
+      </w:r>
+    </w:p>
+    <w:p>
+      <w:pPr>
+        <w:pStyle w:val="ListParagraph"/>
+        <w:shd w:val="clear" w:color="auto" w:fill="1E1E1E"/>
+        <w:spacing w:after="0" w:line="285" w:lineRule="atLeast"/>
+        <w:ind w:left="360"/>
+        <w:rPr>
+          <w:rFonts w:ascii="Consolas" w:eastAsia="Times New Roman" w:hAnsi="Consolas" w:cs="Times New Roman"/>
+          <w:color w:val="D4D4D4"/>
+          <w:sz w:val="18"/>
+          <w:szCs w:val="18"/>
+          <w:lang w:eastAsia="en-IN"/>
+        </w:rPr>
+      </w:pPr>
+      <w:r>
+        <w:rPr>
+          <w:rFonts w:ascii="Consolas" w:eastAsia="Times New Roman" w:hAnsi="Consolas" w:cs="Times New Roman"/>
+          <w:color w:val="808080"/>
+          <w:sz w:val="18"/>
+          <w:szCs w:val="18"/>
+          <w:lang w:eastAsia="en-IN"/>
+        </w:rPr>
+        <w:t>&lt;</w:t>
+      </w:r>
+      <w:r>
+        <w:rPr>
+          <w:rFonts w:ascii="Consolas" w:eastAsia="Times New Roman" w:hAnsi="Consolas" w:cs="Times New Roman"/>
+          <w:color w:val="569CD6"/>
+          <w:sz w:val="18"/>
+          <w:szCs w:val="18"/>
+          <w:lang w:eastAsia="en-IN"/>
+        </w:rPr>
+        <w:t>button</w:t>
+      </w:r>
+      <w:r>
+        <w:rPr>
+          <w:rFonts w:ascii="Consolas" w:eastAsia="Times New Roman" w:hAnsi="Consolas" w:cs="Times New Roman"/>
+          <w:color w:val="D4D4D4"/>
+          <w:sz w:val="18"/>
+          <w:szCs w:val="18"/>
+          <w:lang w:eastAsia="en-IN"/>
+        </w:rPr>
+        <w:t> </w:t>
+      </w:r>
+      <w:r>
+        <w:rPr>
+          <w:rFonts w:ascii="Consolas" w:eastAsia="Times New Roman" w:hAnsi="Consolas" w:cs="Times New Roman"/>
+          <w:color w:val="9CDCFE"/>
+          <w:sz w:val="18"/>
+          <w:szCs w:val="18"/>
+          <w:lang w:eastAsia="en-IN"/>
+        </w:rPr>
+        <w:t>class</w:t>
+      </w:r>
+      <w:r>
+        <w:rPr>
+          <w:rFonts w:ascii="Consolas" w:eastAsia="Times New Roman" w:hAnsi="Consolas" w:cs="Times New Roman"/>
+          <w:color w:val="D4D4D4"/>
+          <w:sz w:val="18"/>
+          <w:szCs w:val="18"/>
+          <w:lang w:eastAsia="en-IN"/>
+        </w:rPr>
+        <w:t>=</w:t>
+      </w:r>
+      <w:r>
+        <w:rPr>
+          <w:rFonts w:ascii="Consolas" w:eastAsia="Times New Roman" w:hAnsi="Consolas" w:cs="Times New Roman"/>
+          <w:color w:val="CE9178"/>
+          <w:sz w:val="18"/>
+          <w:szCs w:val="18"/>
+          <w:lang w:eastAsia="en-IN"/>
+        </w:rPr>
+        <w:t>"btn btn-success p-0 pl-sm-5 pt-md-5 pr-lg-5 pb-xl-5"</w:t>
+      </w:r>
+      <w:r>
+        <w:rPr>
+          <w:rFonts w:ascii="Consolas" w:eastAsia="Times New Roman" w:hAnsi="Consolas" w:cs="Times New Roman"/>
+          <w:color w:val="808080"/>
+          <w:sz w:val="18"/>
+          <w:szCs w:val="18"/>
+          <w:lang w:eastAsia="en-IN"/>
+        </w:rPr>
+        <w:t>&gt;</w:t>
+      </w:r>
+      <w:r>
+        <w:rPr>
+          <w:rFonts w:ascii="Consolas" w:eastAsia="Times New Roman" w:hAnsi="Consolas" w:cs="Times New Roman"/>
+          <w:color w:val="D4D4D4"/>
+          <w:sz w:val="18"/>
+          <w:szCs w:val="18"/>
+          <w:lang w:eastAsia="en-IN"/>
+        </w:rPr>
+        <w:t>Button!</w:t>
+      </w:r>
+      <w:r>
+        <w:rPr>
+          <w:rFonts w:ascii="Consolas" w:eastAsia="Times New Roman" w:hAnsi="Consolas" w:cs="Times New Roman"/>
+          <w:color w:val="808080"/>
+          <w:sz w:val="18"/>
+          <w:szCs w:val="18"/>
+          <w:lang w:eastAsia="en-IN"/>
+        </w:rPr>
+        <w:t>&lt;/</w:t>
+      </w:r>
+      <w:r>
+        <w:rPr>
+          <w:rFonts w:ascii="Consolas" w:eastAsia="Times New Roman" w:hAnsi="Consolas" w:cs="Times New Roman"/>
+          <w:color w:val="569CD6"/>
+          <w:sz w:val="18"/>
+          <w:szCs w:val="18"/>
+          <w:lang w:eastAsia="en-IN"/>
+        </w:rPr>
+        <w:t>button</w:t>
+      </w:r>
+      <w:r>
+        <w:rPr>
+          <w:rFonts w:ascii="Consolas" w:eastAsia="Times New Roman" w:hAnsi="Consolas" w:cs="Times New Roman"/>
+          <w:color w:val="808080"/>
+          <w:sz w:val="18"/>
+          <w:szCs w:val="18"/>
+          <w:lang w:eastAsia="en-IN"/>
+        </w:rPr>
+        <w:t>&gt;</w:t>
+      </w:r>
+    </w:p>
+    <w:p>
+      <w:pPr>
+        <w:pStyle w:val="ListParagraph"/>
+        <w:numPr>
+          <w:ilvl w:val="0"/>
+          <w:numId w:val="22"/>
+        </w:numPr>
+      </w:pPr>
+      <w:r>
+        <w:t>Navbars</w:t>
+      </w:r>
+      <w:r>
+        <w:t xml:space="preserve">: </w:t>
+      </w:r>
+      <w:r>
+        <w:t xml:space="preserve">We can </w:t>
+      </w:r>
+      <w:r>
+        <w:t xml:space="preserve">change when the navbar should collapse and we can </w:t>
+      </w:r>
+      <w:proofErr w:type="spellStart"/>
+      <w:r>
+        <w:t>can</w:t>
+      </w:r>
+      <w:proofErr w:type="spellEnd"/>
+      <w:r>
+        <w:t xml:space="preserve"> background </w:t>
+      </w:r>
+      <w:proofErr w:type="spellStart"/>
+      <w:r>
+        <w:t>colors</w:t>
+      </w:r>
+      <w:proofErr w:type="spellEnd"/>
+      <w:r>
+        <w:t xml:space="preserve"> easily </w:t>
+      </w:r>
+      <w:r>
+        <w:t>using style</w:t>
+      </w:r>
+      <w:r>
+        <w:t>.</w:t>
+      </w:r>
+    </w:p>
+    <w:p>
+      <w:pPr>
+        <w:pStyle w:val="ListParagraph"/>
+        <w:numPr>
+          <w:ilvl w:val="0"/>
+          <w:numId w:val="22"/>
+        </w:numPr>
+      </w:pPr>
+      <w:r>
+        <w:t>Display Utility!! We can set an element as block-level, inline</w:t>
+      </w:r>
+      <w:r>
+        <w:t>, hide and so on.</w:t>
+      </w:r>
+    </w:p>
+    <w:p>
+      <w:pPr>
+        <w:pStyle w:val="ListParagraph"/>
+        <w:numPr>
+          <w:ilvl w:val="1"/>
+          <w:numId w:val="22"/>
+        </w:numPr>
+      </w:pPr>
+      <w:r>
+        <w:t xml:space="preserve">.d-{value} for </w:t>
+      </w:r>
+      <w:proofErr w:type="spellStart"/>
+      <w:r>
+        <w:t>xs</w:t>
+      </w:r>
+      <w:proofErr w:type="spellEnd"/>
+      <w:r>
+        <w:t>.</w:t>
+      </w:r>
+    </w:p>
+    <w:p>
+      <w:pPr>
+        <w:pStyle w:val="ListParagraph"/>
+        <w:numPr>
+          <w:ilvl w:val="1"/>
+          <w:numId w:val="22"/>
+        </w:numPr>
+      </w:pPr>
+      <w:r>
+        <w:t xml:space="preserve">.d-{breakpoint}-{value} for </w:t>
+      </w:r>
+      <w:proofErr w:type="spellStart"/>
+      <w:r>
+        <w:t>sm</w:t>
+      </w:r>
+      <w:proofErr w:type="spellEnd"/>
+      <w:r>
+        <w:t xml:space="preserve">, md, </w:t>
+      </w:r>
+      <w:proofErr w:type="spellStart"/>
+      <w:r>
+        <w:t>lg</w:t>
+      </w:r>
+      <w:proofErr w:type="spellEnd"/>
+      <w:r>
+        <w:t>, xl.</w:t>
+      </w:r>
+    </w:p>
+    <w:p>
+      <w:pPr>
+        <w:pStyle w:val="ListParagraph"/>
+        <w:numPr>
+          <w:ilvl w:val="0"/>
+          <w:numId w:val="22"/>
+        </w:numPr>
+        <w:rPr>
+          <w:b/>
+          <w:bCs/>
+          <w:u w:val="single"/>
+        </w:rPr>
+      </w:pPr>
+      <w:r>
+        <w:rPr>
+          <w:b/>
+          <w:bCs/>
+          <w:u w:val="single"/>
+        </w:rPr>
+        <w:t>Flexbox!!</w:t>
+      </w:r>
+    </w:p>
+    <w:p>
+      <w:pPr>
+        <w:pStyle w:val="ListParagraph"/>
+        <w:numPr>
+          <w:ilvl w:val="1"/>
+          <w:numId w:val="22"/>
+        </w:numPr>
+      </w:pPr>
+      <w:r>
+        <w:t xml:space="preserve">Flex direction or main </w:t>
+      </w:r>
+      <w:r>
+        <w:t>axis</w:t>
+      </w:r>
+      <w:r>
+        <w:t>: Left to right.</w:t>
+      </w:r>
+      <w:r>
+        <w:t xml:space="preserve"> (.justify-content-start is default)</w:t>
+      </w:r>
+    </w:p>
+    <w:p>
+      <w:pPr>
+        <w:pStyle w:val="ListParagraph"/>
+        <w:numPr>
+          <w:ilvl w:val="1"/>
+          <w:numId w:val="22"/>
+        </w:numPr>
+      </w:pPr>
+      <w:r>
+        <w:t>Cross axis: Top to bottom.</w:t>
+      </w:r>
+      <w:r>
+        <w:t xml:space="preserve"> (.align-items-stretch is default</w:t>
+      </w:r>
+      <w:r>
+        <w:t xml:space="preserve"> so they take stretch to the height of longest</w:t>
+      </w:r>
+      <w:r>
+        <w:t>)</w:t>
+      </w:r>
+    </w:p>
+    <w:p>
+      <w:pPr>
+        <w:pStyle w:val="ListParagraph"/>
+        <w:numPr>
+          <w:ilvl w:val="1"/>
+          <w:numId w:val="22"/>
+        </w:numPr>
+      </w:pPr>
+      <w:r>
+        <w:t xml:space="preserve">These are also responsive. </w:t>
+      </w:r>
+      <w:r>
+        <w:t>Example, .justify-content-</w:t>
+      </w:r>
+      <w:proofErr w:type="spellStart"/>
+      <w:r>
+        <w:t>lg</w:t>
+      </w:r>
+      <w:proofErr w:type="spellEnd"/>
+      <w:r>
+        <w:t>-end</w:t>
+      </w:r>
+      <w:r>
+        <w:t>.</w:t>
+      </w:r>
+    </w:p>
+    <w:p>
+      <w:pPr>
+        <w:pStyle w:val="ListParagraph"/>
+        <w:numPr>
+          <w:ilvl w:val="1"/>
+          <w:numId w:val="22"/>
+        </w:numPr>
+      </w:pPr>
+      <w:r>
+        <w:t xml:space="preserve">We can </w:t>
+      </w:r>
+      <w:r>
+        <w:t>make left to right as right to left for main axis</w:t>
+      </w:r>
+      <w:r>
+        <w:t>.</w:t>
+      </w:r>
+      <w:r>
+        <w:t xml:space="preserve"> As similarly change for cross axis.</w:t>
+      </w:r>
+    </w:p>
+    <w:p>
+      <w:pPr>
+        <w:pStyle w:val="ListParagraph"/>
+        <w:numPr>
+          <w:ilvl w:val="1"/>
+          <w:numId w:val="22"/>
+        </w:numPr>
+      </w:pPr>
+      <w:r>
+        <w:lastRenderedPageBreak/>
+        <w:t>We can make cross axis as main axis by .flex-column.</w:t>
+      </w:r>
+    </w:p>
+    <w:p>
+      <w:pPr>
+        <w:pStyle w:val="ListParagraph"/>
+        <w:numPr>
+          <w:ilvl w:val="1"/>
+          <w:numId w:val="22"/>
+        </w:numPr>
+      </w:pPr>
+      <w:r>
+        <w:t>We can also move each item inside a flex individually</w:t>
+      </w:r>
+      <w:r>
+        <w:t xml:space="preserve"> by overwriting the default or class common to all items</w:t>
+      </w:r>
+      <w:r>
+        <w:t>. For example .align-self-start.</w:t>
+      </w:r>
+    </w:p>
+    <w:p>
+      <w:pPr>
+        <w:pStyle w:val="ListParagraph"/>
+        <w:numPr>
+          <w:ilvl w:val="1"/>
+          <w:numId w:val="22"/>
+        </w:numPr>
+      </w:pPr>
+      <w:r>
+        <w:t>With nav class, we have the flexbox enabled.</w:t>
+      </w:r>
+    </w:p>
+    <w:p>
+      <w:pPr>
+        <w:pStyle w:val="ListParagraph"/>
+        <w:numPr>
+          <w:ilvl w:val="1"/>
+          <w:numId w:val="22"/>
+        </w:numPr>
+      </w:pPr>
+      <w:r>
+        <w:rPr>
+          <w:b/>
+          <w:bCs/>
+        </w:rPr>
+        <w:t>Grid</w:t>
+      </w:r>
+      <w:r>
+        <w:rPr>
+          <w:b/>
+          <w:bCs/>
+        </w:rPr>
+        <w:t xml:space="preserve"> </w:t>
+      </w:r>
+      <w:r>
+        <w:t xml:space="preserve">is also built with flexbox. </w:t>
+      </w:r>
+      <w:r>
+        <w:t>If not specified the elements will take equal space in 12 or remaining units.</w:t>
+      </w:r>
+    </w:p>
+    <w:p>
+      <w:pPr>
+        <w:pStyle w:val="ListParagraph"/>
+        <w:numPr>
+          <w:ilvl w:val="0"/>
+          <w:numId w:val="22"/>
+        </w:numPr>
+      </w:pPr>
+      <w:r>
+        <w:t>Pattern Project</w:t>
+      </w:r>
+      <w:r>
+        <w:t>-</w:t>
+      </w:r>
+    </w:p>
+    <w:p>
+      <w:pPr>
+        <w:pStyle w:val="ListParagraph"/>
+        <w:numPr>
+          <w:ilvl w:val="0"/>
+          <w:numId w:val="23"/>
+        </w:numPr>
+      </w:pPr>
+      <w:r>
+        <w:rPr>
+          <w:b/>
+          <w:bCs/>
+        </w:rPr>
+        <w:t>Section element</w:t>
+      </w:r>
+      <w:r>
+        <w:t xml:space="preserve"> </w:t>
+      </w:r>
+      <w:r>
+        <w:t xml:space="preserve">instead of div </w:t>
+      </w:r>
+      <w:r>
+        <w:t xml:space="preserve">and </w:t>
+      </w:r>
+      <w:r>
+        <w:rPr>
+          <w:b/>
+          <w:bCs/>
+        </w:rPr>
+        <w:t>lead</w:t>
+      </w:r>
+      <w:r>
+        <w:rPr>
+          <w:b/>
+          <w:bCs/>
+        </w:rPr>
+        <w:t xml:space="preserve"> class</w:t>
+      </w:r>
+      <w:r>
+        <w:t xml:space="preserve"> inside paragraph to make the text stand out</w:t>
+      </w:r>
+      <w:r>
+        <w:t xml:space="preserve"> and give extra space.</w:t>
+      </w:r>
+    </w:p>
+    <w:p>
+      <w:pPr>
+        <w:pStyle w:val="ListParagraph"/>
+        <w:numPr>
+          <w:ilvl w:val="0"/>
+          <w:numId w:val="23"/>
+        </w:numPr>
+      </w:pPr>
+      <w:r>
+        <w:t xml:space="preserve">Use anchor tag with </w:t>
+      </w:r>
+      <w:proofErr w:type="spellStart"/>
+      <w:r>
+        <w:t>btn</w:t>
+      </w:r>
+      <w:proofErr w:type="spellEnd"/>
+      <w:r>
+        <w:t xml:space="preserve"> class instead of button when not a form</w:t>
+      </w:r>
+      <w:r>
+        <w:t xml:space="preserve"> as more suitable.</w:t>
+      </w:r>
+    </w:p>
+    <w:p>
+      <w:pPr>
+        <w:pStyle w:val="ListParagraph"/>
+        <w:numPr>
+          <w:ilvl w:val="0"/>
+          <w:numId w:val="23"/>
+        </w:numPr>
+      </w:pPr>
+      <w:r>
+        <w:t>In bootstrap the classes col-</w:t>
+      </w:r>
+      <w:proofErr w:type="spellStart"/>
+      <w:r>
+        <w:t>lg</w:t>
+      </w:r>
+      <w:proofErr w:type="spellEnd"/>
+      <w:r>
+        <w:t>-</w:t>
+      </w:r>
+      <w:proofErr w:type="spellStart"/>
+      <w:r>
+        <w:t>someNumber</w:t>
+      </w:r>
+      <w:proofErr w:type="spellEnd"/>
+      <w:r>
+        <w:t xml:space="preserve"> </w:t>
+      </w:r>
+      <w:r>
+        <w:t xml:space="preserve">for example, </w:t>
+      </w:r>
+      <w:r>
+        <w:t>has some specific padding set to it by default.</w:t>
+      </w:r>
+    </w:p>
+    <w:p>
+      <w:pPr>
+        <w:pStyle w:val="ListParagraph"/>
+        <w:numPr>
+          <w:ilvl w:val="0"/>
+          <w:numId w:val="23"/>
+        </w:numPr>
+      </w:pPr>
+      <w:r>
+        <w:t xml:space="preserve">Background image </w:t>
+      </w:r>
+      <w:proofErr w:type="spellStart"/>
+      <w:r>
+        <w:t>centered</w:t>
+      </w:r>
+      <w:proofErr w:type="spellEnd"/>
+      <w:r>
+        <w:t xml:space="preserve"> horizontally and vertically, cover and no-repeat.</w:t>
+      </w:r>
+      <w:r>
+        <w:t xml:space="preserve"> </w:t>
+      </w:r>
+      <w:r>
+        <w:t>T</w:t>
+      </w:r>
+      <w:r>
+        <w:t>he forward slash is required syntax for separating background position values and background size values. This is to eliminate misinterpretation of the values specified. If you're going to specify both, then background-position has to come first, then the forward slash, then the background-size.</w:t>
+      </w:r>
+    </w:p>
+    <w:p>
+      <w:pPr>
+        <w:shd w:val="clear" w:color="auto" w:fill="1E1E1E"/>
+        <w:spacing w:after="0" w:line="285" w:lineRule="atLeast"/>
+        <w:ind w:left="360"/>
+        <w:rPr>
+          <w:rFonts w:ascii="Consolas" w:eastAsia="Times New Roman" w:hAnsi="Consolas" w:cs="Times New Roman"/>
+          <w:color w:val="D4D4D4"/>
+          <w:sz w:val="21"/>
+          <w:szCs w:val="21"/>
+          <w:lang w:eastAsia="en-IN"/>
+        </w:rPr>
+      </w:pPr>
+      <w:r>
+        <w:rPr>
+          <w:rFonts w:ascii="Consolas" w:eastAsia="Times New Roman" w:hAnsi="Consolas" w:cs="Times New Roman"/>
+          <w:color w:val="D4D4D4"/>
+          <w:sz w:val="21"/>
+          <w:szCs w:val="21"/>
+          <w:lang w:eastAsia="en-IN"/>
+        </w:rPr>
+        <w:t>    </w:t>
+      </w:r>
+      <w:r>
+        <w:rPr>
+          <w:rFonts w:ascii="Consolas" w:eastAsia="Times New Roman" w:hAnsi="Consolas" w:cs="Times New Roman"/>
+          <w:color w:val="9CDCFE"/>
+          <w:sz w:val="21"/>
+          <w:szCs w:val="21"/>
+          <w:lang w:eastAsia="en-IN"/>
+        </w:rPr>
+        <w:t>background</w:t>
+      </w:r>
+      <w:r>
+        <w:rPr>
+          <w:rFonts w:ascii="Consolas" w:eastAsia="Times New Roman" w:hAnsi="Consolas" w:cs="Times New Roman"/>
+          <w:color w:val="D4D4D4"/>
+          <w:sz w:val="21"/>
+          <w:szCs w:val="21"/>
+          <w:lang w:eastAsia="en-IN"/>
+        </w:rPr>
+        <w:t>:</w:t>
+      </w:r>
+      <w:r>
+        <w:rPr>
+          <w:rFonts w:ascii="Consolas" w:eastAsia="Times New Roman" w:hAnsi="Consolas" w:cs="Times New Roman"/>
+          <w:color w:val="D4D4D4"/>
+          <w:sz w:val="21"/>
+          <w:szCs w:val="21"/>
+          <w:lang w:eastAsia="en-IN"/>
+        </w:rPr>
+        <w:t xml:space="preserve"> </w:t>
+      </w:r>
+      <w:proofErr w:type="spellStart"/>
+      <w:r>
+        <w:rPr>
+          <w:rFonts w:ascii="Consolas" w:eastAsia="Times New Roman" w:hAnsi="Consolas" w:cs="Times New Roman"/>
+          <w:color w:val="DCDCAA"/>
+          <w:sz w:val="21"/>
+          <w:szCs w:val="21"/>
+          <w:lang w:eastAsia="en-IN"/>
+        </w:rPr>
+        <w:t>url</w:t>
+      </w:r>
+      <w:proofErr w:type="spellEnd"/>
+      <w:r>
+        <w:rPr>
+          <w:rFonts w:ascii="Consolas" w:eastAsia="Times New Roman" w:hAnsi="Consolas" w:cs="Times New Roman"/>
+          <w:color w:val="D4D4D4"/>
+          <w:sz w:val="21"/>
+          <w:szCs w:val="21"/>
+          <w:lang w:eastAsia="en-IN"/>
+        </w:rPr>
+        <w:t>(</w:t>
+      </w:r>
+      <w:r>
+        <w:rPr>
+          <w:rFonts w:ascii="Consolas" w:eastAsia="Times New Roman" w:hAnsi="Consolas" w:cs="Times New Roman"/>
+          <w:color w:val="CE9178"/>
+          <w:sz w:val="21"/>
+          <w:szCs w:val="21"/>
+          <w:lang w:eastAsia="en-IN"/>
+        </w:rPr>
+        <w:t>"</w:t>
+      </w:r>
+      <w:proofErr w:type="spellStart"/>
+      <w:r>
+        <w:rPr>
+          <w:rFonts w:ascii="Consolas" w:eastAsia="Times New Roman" w:hAnsi="Consolas" w:cs="Times New Roman"/>
+          <w:color w:val="CE9178"/>
+          <w:sz w:val="21"/>
+          <w:szCs w:val="21"/>
+          <w:lang w:eastAsia="en-IN"/>
+        </w:rPr>
+        <w:t>imgs</w:t>
+      </w:r>
+      <w:proofErr w:type="spellEnd"/>
+      <w:r>
+        <w:rPr>
+          <w:rFonts w:ascii="Consolas" w:eastAsia="Times New Roman" w:hAnsi="Consolas" w:cs="Times New Roman"/>
+          <w:color w:val="CE9178"/>
+          <w:sz w:val="21"/>
+          <w:szCs w:val="21"/>
+          <w:lang w:eastAsia="en-IN"/>
+        </w:rPr>
+        <w:t>/header.jpeg"</w:t>
+      </w:r>
+      <w:r>
+        <w:rPr>
+          <w:rFonts w:ascii="Consolas" w:eastAsia="Times New Roman" w:hAnsi="Consolas" w:cs="Times New Roman"/>
+          <w:color w:val="D4D4D4"/>
+          <w:sz w:val="21"/>
+          <w:szCs w:val="21"/>
+          <w:lang w:eastAsia="en-IN"/>
+        </w:rPr>
+        <w:t>) </w:t>
+      </w:r>
+      <w:proofErr w:type="spellStart"/>
+      <w:r>
+        <w:rPr>
+          <w:rFonts w:ascii="Consolas" w:eastAsia="Times New Roman" w:hAnsi="Consolas" w:cs="Times New Roman"/>
+          <w:color w:val="CE9178"/>
+          <w:sz w:val="21"/>
+          <w:szCs w:val="21"/>
+          <w:lang w:eastAsia="en-IN"/>
+        </w:rPr>
+        <w:t>center</w:t>
+      </w:r>
+      <w:proofErr w:type="spellEnd"/>
+      <w:r>
+        <w:rPr>
+          <w:rFonts w:ascii="Consolas" w:eastAsia="Times New Roman" w:hAnsi="Consolas" w:cs="Times New Roman"/>
+          <w:color w:val="D4D4D4"/>
+          <w:sz w:val="21"/>
+          <w:szCs w:val="21"/>
+          <w:lang w:eastAsia="en-IN"/>
+        </w:rPr>
+        <w:t> </w:t>
+      </w:r>
+      <w:proofErr w:type="spellStart"/>
+      <w:r>
+        <w:rPr>
+          <w:rFonts w:ascii="Consolas" w:eastAsia="Times New Roman" w:hAnsi="Consolas" w:cs="Times New Roman"/>
+          <w:color w:val="CE9178"/>
+          <w:sz w:val="21"/>
+          <w:szCs w:val="21"/>
+          <w:lang w:eastAsia="en-IN"/>
+        </w:rPr>
+        <w:t>center</w:t>
+      </w:r>
+      <w:proofErr w:type="spellEnd"/>
+      <w:r>
+        <w:rPr>
+          <w:rFonts w:ascii="Consolas" w:eastAsia="Times New Roman" w:hAnsi="Consolas" w:cs="Times New Roman"/>
+          <w:color w:val="D4D4D4"/>
+          <w:sz w:val="21"/>
+          <w:szCs w:val="21"/>
+          <w:lang w:eastAsia="en-IN"/>
+        </w:rPr>
+        <w:t> / </w:t>
+      </w:r>
+      <w:r>
+        <w:rPr>
+          <w:rFonts w:ascii="Consolas" w:eastAsia="Times New Roman" w:hAnsi="Consolas" w:cs="Times New Roman"/>
+          <w:color w:val="CE9178"/>
+          <w:sz w:val="21"/>
+          <w:szCs w:val="21"/>
+          <w:lang w:eastAsia="en-IN"/>
+        </w:rPr>
+        <w:t>cover</w:t>
+      </w:r>
+      <w:r>
+        <w:rPr>
+          <w:rFonts w:ascii="Consolas" w:eastAsia="Times New Roman" w:hAnsi="Consolas" w:cs="Times New Roman"/>
+          <w:color w:val="D4D4D4"/>
+          <w:sz w:val="21"/>
+          <w:szCs w:val="21"/>
+          <w:lang w:eastAsia="en-IN"/>
+        </w:rPr>
+        <w:t> </w:t>
+      </w:r>
+      <w:r>
+        <w:rPr>
+          <w:rFonts w:ascii="Consolas" w:eastAsia="Times New Roman" w:hAnsi="Consolas" w:cs="Times New Roman"/>
+          <w:color w:val="CE9178"/>
+          <w:sz w:val="21"/>
+          <w:szCs w:val="21"/>
+          <w:lang w:eastAsia="en-IN"/>
+        </w:rPr>
+        <w:t>no-repeat</w:t>
+      </w:r>
+      <w:r>
+        <w:rPr>
+          <w:rFonts w:ascii="Consolas" w:eastAsia="Times New Roman" w:hAnsi="Consolas" w:cs="Times New Roman"/>
+          <w:color w:val="D4D4D4"/>
+          <w:sz w:val="21"/>
+          <w:szCs w:val="21"/>
+          <w:lang w:eastAsia="en-IN"/>
+        </w:rPr>
+        <w:t>;</w:t>
+      </w:r>
+    </w:p>
+    <w:p>
+      <w:pPr>
+        <w:pStyle w:val="ListParagraph"/>
+        <w:numPr>
+          <w:ilvl w:val="0"/>
+          <w:numId w:val="24"/>
+        </w:numPr>
+      </w:pPr>
+      <w:proofErr w:type="spellStart"/>
+      <w:r>
+        <w:t>btn</w:t>
+      </w:r>
+      <w:proofErr w:type="spellEnd"/>
+      <w:r>
+        <w:t>-outline-danger</w:t>
+      </w:r>
+      <w:r>
+        <w:t xml:space="preserve"> also changes </w:t>
+      </w:r>
+      <w:proofErr w:type="spellStart"/>
+      <w:r>
+        <w:t>color</w:t>
+      </w:r>
+      <w:proofErr w:type="spellEnd"/>
+      <w:r>
+        <w:t xml:space="preserve"> of text and font inside it to danger </w:t>
+      </w:r>
+      <w:proofErr w:type="spellStart"/>
+      <w:r>
+        <w:t>color</w:t>
+      </w:r>
+      <w:proofErr w:type="spellEnd"/>
+      <w:r>
+        <w:t>.</w:t>
+      </w:r>
+    </w:p>
+    <w:p>
+      <w:pPr>
+        <w:pStyle w:val="ListParagraph"/>
+        <w:numPr>
+          <w:ilvl w:val="0"/>
+          <w:numId w:val="24"/>
+        </w:numPr>
+      </w:pPr>
+      <w:r>
+        <w:t>Museum of Candy Project:</w:t>
+      </w:r>
+    </w:p>
+    <w:p>
+      <w:pPr>
+        <w:pStyle w:val="ListParagraph"/>
+        <w:numPr>
+          <w:ilvl w:val="1"/>
+          <w:numId w:val="24"/>
+        </w:numPr>
+      </w:pPr>
+      <w:r>
+        <w:t xml:space="preserve">Aria-label to make the </w:t>
+      </w:r>
+      <w:r>
+        <w:t>hamburger meaningful. Nothing changes functionally.</w:t>
+      </w:r>
+    </w:p>
+    <w:p>
+      <w:pPr>
+        <w:pStyle w:val="ListParagraph"/>
+        <w:numPr>
+          <w:ilvl w:val="1"/>
+          <w:numId w:val="24"/>
+        </w:numPr>
+      </w:pPr>
+      <w:r>
+        <w:t xml:space="preserve">In Bootstrap </w:t>
+      </w:r>
+      <w:r>
+        <w:rPr>
+          <w:b/>
+          <w:bCs/>
+        </w:rPr>
+        <w:t>images are made responsive</w:t>
+      </w:r>
+      <w:r>
+        <w:t xml:space="preserve"> with .</w:t>
+      </w:r>
+      <w:proofErr w:type="spellStart"/>
+      <w:r>
+        <w:t>img</w:t>
+      </w:r>
+      <w:proofErr w:type="spellEnd"/>
+      <w:r>
+        <w:t>-fluid</w:t>
+      </w:r>
+      <w:r>
+        <w:t xml:space="preserve"> which makes </w:t>
+      </w:r>
+      <w:r>
+        <w:t>max-width: 100%, height: auto</w:t>
+      </w:r>
+      <w:r>
+        <w:t xml:space="preserve"> s</w:t>
+      </w:r>
+      <w:r>
+        <w:t xml:space="preserve">o that </w:t>
+      </w:r>
+      <w:r>
+        <w:t>the image</w:t>
+      </w:r>
+      <w:r>
+        <w:t xml:space="preserve"> scales with the parent element.</w:t>
+      </w:r>
+    </w:p>
+    <w:p>
+      <w:pPr>
+        <w:pStyle w:val="ListParagraph"/>
+        <w:numPr>
+          <w:ilvl w:val="1"/>
+          <w:numId w:val="24"/>
+        </w:numPr>
+      </w:pPr>
+      <w:r>
+        <w:t>Media query to selectively apply styles based on different screen size.</w:t>
+      </w:r>
+    </w:p>
+    <w:p>
+      <w:pPr>
+        <w:pStyle w:val="ListParagraph"/>
+        <w:numPr>
+          <w:ilvl w:val="1"/>
+          <w:numId w:val="24"/>
+        </w:numPr>
+      </w:pPr>
+      <w:r>
+        <w:t>Change order of contents inside the flexbox based on screen size using Bootstrap!</w:t>
       </w:r>
     </w:p>
     <w:sectPr>
@@ -2315,6 +4917,56 @@
 </w:document>
 </file>
 
+<file path=word/endnotes.xml><?xml version="1.0" encoding="utf-8"?>
+<w:endnotes xmlns:wpc="http://schemas.microsoft.com/office/word/2010/wordprocessingCanvas" xmlns:cx="http://schemas.microsoft.com/office/drawing/2014/chartex" xmlns:cx1="http://schemas.microsoft.com/office/drawing/2015/9/8/chartex" xmlns:cx2="http://schemas.microsoft.com/office/drawing/2015/10/21/chartex" xmlns:cx3="http://schemas.microsoft.com/office/drawing/2016/5/9/chartex" xmlns:cx4="http://schemas.microsoft.com/office/drawing/2016/5/10/chartex" xmlns:cx5="http://schemas.microsoft.com/office/drawing/2016/5/11/chartex" xmlns:cx6="http://schemas.microsoft.com/office/drawing/2016/5/12/chartex" xmlns:cx7="http://schemas.microsoft.com/office/drawing/2016/5/13/chartex" xmlns:cx8="http://schemas.microsoft.com/office/drawing/2016/5/14/chartex" xmlns:mc="http://schemas.openxmlformats.org/markup-compatibility/2006" xmlns:aink="http://schemas.microsoft.com/office/drawing/2016/ink" xmlns:am3d="http://schemas.microsoft.com/office/drawing/2017/model3d" xmlns:o="urn:schemas-microsoft-com:office:office" xmlns:r="http://schemas.openxmlformats.org/officeDocument/2006/relationships" xmlns:m="http://schemas.openxmlformats.org/officeDocument/2006/math" xmlns:v="urn:schemas-microsoft-com:vml" xmlns:wp14="http://schemas.microsoft.com/office/word/2010/wordprocessingDrawing" xmlns:wp="http://schemas.openxmlformats.org/drawingml/2006/wordprocessingDrawing" xmlns:w10="urn:schemas-microsoft-com:office:word" xmlns:w="http://schemas.openxmlformats.org/wordprocessingml/2006/main" xmlns:w14="http://schemas.microsoft.com/office/word/2010/wordml" xmlns:w15="http://schemas.microsoft.com/office/word/2012/wordml" xmlns:w16cex="http://schemas.microsoft.com/office/word/2018/wordml/cex" xmlns:w16cid="http://schemas.microsoft.com/office/word/2016/wordml/cid" xmlns:w16="http://schemas.microsoft.com/office/word/2018/wordml" xmlns:w16se="http://schemas.microsoft.com/office/word/2015/wordml/symex" xmlns:wpg="http://schemas.microsoft.com/office/word/2010/wordprocessingGroup" xmlns:wpi="http://schemas.microsoft.com/office/word/2010/wordprocessingInk" xmlns:wne="http://schemas.microsoft.com/office/word/2006/wordml" xmlns:wps="http://schemas.microsoft.com/office/word/2010/wordprocessingShape" mc:Ignorable="w14 w15 w16se w16cid w16 w16cex wp14">
+  <w:endnote w:type="separator" w:id="-1">
+    <w:p>
+      <w:pPr>
+        <w:spacing w:after="0" w:line="240" w:lineRule="auto"/>
+      </w:pPr>
+      <w:r>
+        <w:separator/>
+      </w:r>
+    </w:p>
+  </w:endnote>
+  <w:endnote w:type="continuationSeparator" w:id="0">
+    <w:p>
+      <w:pPr>
+        <w:spacing w:after="0" w:line="240" w:lineRule="auto"/>
+      </w:pPr>
+      <w:r>
+        <w:continuationSeparator/>
+      </w:r>
+    </w:p>
+  </w:endnote>
+</w:endnotes>
+</file>
+
+<file path=word/footnotes.xml><?xml version="1.0" encoding="utf-8"?>
+<w:footnotes xmlns:wpc="http://schemas.microsoft.com/office/word/2010/wordprocessingCanvas" xmlns:cx="http://schemas.microsoft.com/office/drawing/2014/chartex" xmlns:cx1="http://schemas.microsoft.com/office/drawing/2015/9/8/chartex" xmlns:cx2="http://schemas.microsoft.com/office/drawing/2015/10/21/chartex" xmlns:cx3="http://schemas.microsoft.com/office/drawing/2016/5/9/chartex" xmlns:cx4="http://schemas.microsoft.com/office/drawing/2016/5/10/chartex" xmlns:cx5="http://schemas.microsoft.com/office/drawing/2016/5/11/chartex" xmlns:cx6="http://schemas.microsoft.com/office/drawing/2016/5/12/chartex" xmlns:cx7="http://schemas.microsoft.com/office/drawing/2016/5/13/chartex" xmlns:cx8="http://schemas.microsoft.com/office/drawing/2016/5/14/chartex" xmlns:mc="http://schemas.openxmlformats.org/markup-compatibility/2006" xmlns:aink="http://schemas.microsoft.com/office/drawing/2016/ink" xmlns:am3d="http://schemas.microsoft.com/office/drawing/2017/model3d" xmlns:o="urn:schemas-microsoft-com:office:office" xmlns:r="http://schemas.openxmlformats.org/officeDocument/2006/relationships" xmlns:m="http://schemas.openxmlformats.org/officeDocument/2006/math" xmlns:v="urn:schemas-microsoft-com:vml" xmlns:wp14="http://schemas.microsoft.com/office/word/2010/wordprocessingDrawing" xmlns:wp="http://schemas.openxmlformats.org/drawingml/2006/wordprocessingDrawing" xmlns:w10="urn:schemas-microsoft-com:office:word" xmlns:w="http://schemas.openxmlformats.org/wordprocessingml/2006/main" xmlns:w14="http://schemas.microsoft.com/office/word/2010/wordml" xmlns:w15="http://schemas.microsoft.com/office/word/2012/wordml" xmlns:w16cex="http://schemas.microsoft.com/office/word/2018/wordml/cex" xmlns:w16cid="http://schemas.microsoft.com/office/word/2016/wordml/cid" xmlns:w16="http://schemas.microsoft.com/office/word/2018/wordml" xmlns:w16se="http://schemas.microsoft.com/office/word/2015/wordml/symex" xmlns:wpg="http://schemas.microsoft.com/office/word/2010/wordprocessingGroup" xmlns:wpi="http://schemas.microsoft.com/office/word/2010/wordprocessingInk" xmlns:wne="http://schemas.microsoft.com/office/word/2006/wordml" xmlns:wps="http://schemas.microsoft.com/office/word/2010/wordprocessingShape" mc:Ignorable="w14 w15 w16se w16cid w16 w16cex wp14">
+  <w:footnote w:type="separator" w:id="-1">
+    <w:p>
+      <w:pPr>
+        <w:spacing w:after="0" w:line="240" w:lineRule="auto"/>
+      </w:pPr>
+      <w:r>
+        <w:separator/>
+      </w:r>
+    </w:p>
+  </w:footnote>
+  <w:footnote w:type="continuationSeparator" w:id="0">
+    <w:p>
+      <w:pPr>
+        <w:spacing w:after="0" w:line="240" w:lineRule="auto"/>
+      </w:pPr>
+      <w:r>
+        <w:continuationSeparator/>
+      </w:r>
+    </w:p>
+  </w:footnote>
+</w:footnotes>
+</file>
+
 <file path=word/numbering.xml><?xml version="1.0" encoding="utf-8"?>
 <w:numbering xmlns:wpc="http://schemas.microsoft.com/office/word/2010/wordprocessingCanvas" xmlns:cx="http://schemas.microsoft.com/office/drawing/2014/chartex" xmlns:cx1="http://schemas.microsoft.com/office/drawing/2015/9/8/chartex" xmlns:cx2="http://schemas.microsoft.com/office/drawing/2015/10/21/chartex" xmlns:cx3="http://schemas.microsoft.com/office/drawing/2016/5/9/chartex" xmlns:cx4="http://schemas.microsoft.com/office/drawing/2016/5/10/chartex" xmlns:cx5="http://schemas.microsoft.com/office/drawing/2016/5/11/chartex" xmlns:cx6="http://schemas.microsoft.com/office/drawing/2016/5/12/chartex" xmlns:cx7="http://schemas.microsoft.com/office/drawing/2016/5/13/chartex" xmlns:cx8="http://schemas.microsoft.com/office/drawing/2016/5/14/chartex" xmlns:mc="http://schemas.openxmlformats.org/markup-compatibility/2006" xmlns:aink="http://schemas.microsoft.com/office/drawing/2016/ink" xmlns:am3d="http://schemas.microsoft.com/office/drawing/2017/model3d" xmlns:o="urn:schemas-microsoft-com:office:office" xmlns:r="http://schemas.openxmlformats.org/officeDocument/2006/relationships" xmlns:m="http://schemas.openxmlformats.org/officeDocument/2006/math" xmlns:v="urn:schemas-microsoft-com:vml" xmlns:wp14="http://schemas.microsoft.com/office/word/2010/wordprocessingDrawing" xmlns:wp="http://schemas.openxmlformats.org/drawingml/2006/wordprocessingDrawing" xmlns:w10="urn:schemas-microsoft-com:office:word" xmlns:w="http://schemas.openxmlformats.org/wordprocessingml/2006/main" xmlns:w14="http://schemas.microsoft.com/office/word/2010/wordml" xmlns:w15="http://schemas.microsoft.com/office/word/2012/wordml" xmlns:w16cex="http://schemas.microsoft.com/office/word/2018/wordml/cex" xmlns:w16cid="http://schemas.microsoft.com/office/word/2016/wordml/cid" xmlns:w16="http://schemas.microsoft.com/office/word/2018/wordml" xmlns:w16se="http://schemas.microsoft.com/office/word/2015/wordml/symex" xmlns:wpg="http://schemas.microsoft.com/office/word/2010/wordprocessingGroup" xmlns:wpi="http://schemas.microsoft.com/office/word/2010/wordprocessingInk" xmlns:wne="http://schemas.microsoft.com/office/word/2006/wordml" xmlns:wps="http://schemas.microsoft.com/office/word/2010/wordprocessingShape" mc:Ignorable="w14 w15 w16se w16cid w16 w16cex wp14">
   <w:abstractNum w:abstractNumId="0" w15:restartNumberingAfterBreak="0">
@@ -2630,6 +5282,119 @@
     </w:lvl>
   </w:abstractNum>
   <w:abstractNum w:abstractNumId="3" w15:restartNumberingAfterBreak="0">
+    <w:nsid w:val="0ACA0ADB"/>
+    <w:multiLevelType w:val="hybridMultilevel"/>
+    <w:tmpl w:val="30A0E3E2"/>
+    <w:lvl w:ilvl="0" w:tplc="40090003">
+      <w:start w:val="1"/>
+      <w:numFmt w:val="bullet"/>
+      <w:lvlText w:val="o"/>
+      <w:lvlJc w:val="left"/>
+      <w:pPr>
+        <w:ind w:left="1800" w:hanging="360"/>
+      </w:pPr>
+      <w:rPr>
+        <w:rFonts w:ascii="Courier New" w:hAnsi="Courier New" w:cs="Courier New" w:hint="default"/>
+      </w:rPr>
+    </w:lvl>
+    <w:lvl w:ilvl="1" w:tplc="40090003">
+      <w:start w:val="1"/>
+      <w:numFmt w:val="bullet"/>
+      <w:lvlText w:val="o"/>
+      <w:lvlJc w:val="left"/>
+      <w:pPr>
+        <w:ind w:left="2520" w:hanging="360"/>
+      </w:pPr>
+      <w:rPr>
+        <w:rFonts w:ascii="Courier New" w:hAnsi="Courier New" w:cs="Courier New" w:hint="default"/>
+      </w:rPr>
+    </w:lvl>
+    <w:lvl w:ilvl="2" w:tplc="40090005" w:tentative="1">
+      <w:start w:val="1"/>
+      <w:numFmt w:val="bullet"/>
+      <w:lvlText w:val=""/>
+      <w:lvlJc w:val="left"/>
+      <w:pPr>
+        <w:ind w:left="3240" w:hanging="360"/>
+      </w:pPr>
+      <w:rPr>
+        <w:rFonts w:ascii="Wingdings" w:hAnsi="Wingdings" w:hint="default"/>
+      </w:rPr>
+    </w:lvl>
+    <w:lvl w:ilvl="3" w:tplc="40090001" w:tentative="1">
+      <w:start w:val="1"/>
+      <w:numFmt w:val="bullet"/>
+      <w:lvlText w:val=""/>
+      <w:lvlJc w:val="left"/>
+      <w:pPr>
+        <w:ind w:left="3960" w:hanging="360"/>
+      </w:pPr>
+      <w:rPr>
+        <w:rFonts w:ascii="Symbol" w:hAnsi="Symbol" w:hint="default"/>
+      </w:rPr>
+    </w:lvl>
+    <w:lvl w:ilvl="4" w:tplc="40090003" w:tentative="1">
+      <w:start w:val="1"/>
+      <w:numFmt w:val="bullet"/>
+      <w:lvlText w:val="o"/>
+      <w:lvlJc w:val="left"/>
+      <w:pPr>
+        <w:ind w:left="4680" w:hanging="360"/>
+      </w:pPr>
+      <w:rPr>
+        <w:rFonts w:ascii="Courier New" w:hAnsi="Courier New" w:cs="Courier New" w:hint="default"/>
+      </w:rPr>
+    </w:lvl>
+    <w:lvl w:ilvl="5" w:tplc="40090005" w:tentative="1">
+      <w:start w:val="1"/>
+      <w:numFmt w:val="bullet"/>
+      <w:lvlText w:val=""/>
+      <w:lvlJc w:val="left"/>
+      <w:pPr>
+        <w:ind w:left="5400" w:hanging="360"/>
+      </w:pPr>
+      <w:rPr>
+        <w:rFonts w:ascii="Wingdings" w:hAnsi="Wingdings" w:hint="default"/>
+      </w:rPr>
+    </w:lvl>
+    <w:lvl w:ilvl="6" w:tplc="40090001" w:tentative="1">
+      <w:start w:val="1"/>
+      <w:numFmt w:val="bullet"/>
+      <w:lvlText w:val=""/>
+      <w:lvlJc w:val="left"/>
+      <w:pPr>
+        <w:ind w:left="6120" w:hanging="360"/>
+      </w:pPr>
+      <w:rPr>
+        <w:rFonts w:ascii="Symbol" w:hAnsi="Symbol" w:hint="default"/>
+      </w:rPr>
+    </w:lvl>
+    <w:lvl w:ilvl="7" w:tplc="40090003" w:tentative="1">
+      <w:start w:val="1"/>
+      <w:numFmt w:val="bullet"/>
+      <w:lvlText w:val="o"/>
+      <w:lvlJc w:val="left"/>
+      <w:pPr>
+        <w:ind w:left="6840" w:hanging="360"/>
+      </w:pPr>
+      <w:rPr>
+        <w:rFonts w:ascii="Courier New" w:hAnsi="Courier New" w:cs="Courier New" w:hint="default"/>
+      </w:rPr>
+    </w:lvl>
+    <w:lvl w:ilvl="8" w:tplc="40090005" w:tentative="1">
+      <w:start w:val="1"/>
+      <w:numFmt w:val="bullet"/>
+      <w:lvlText w:val=""/>
+      <w:lvlJc w:val="left"/>
+      <w:pPr>
+        <w:ind w:left="7560" w:hanging="360"/>
+      </w:pPr>
+      <w:rPr>
+        <w:rFonts w:ascii="Wingdings" w:hAnsi="Wingdings" w:hint="default"/>
+      </w:rPr>
+    </w:lvl>
+  </w:abstractNum>
+  <w:abstractNum w:abstractNumId="4" w15:restartNumberingAfterBreak="0">
     <w:nsid w:val="0D3968BF"/>
     <w:multiLevelType w:val="hybridMultilevel"/>
     <w:tmpl w:val="64A4413C"/>
@@ -2742,7 +5507,7 @@
       </w:rPr>
     </w:lvl>
   </w:abstractNum>
-  <w:abstractNum w:abstractNumId="4" w15:restartNumberingAfterBreak="0">
+  <w:abstractNum w:abstractNumId="5" w15:restartNumberingAfterBreak="0">
     <w:nsid w:val="140126C1"/>
     <w:multiLevelType w:val="hybridMultilevel"/>
     <w:tmpl w:val="D5A808A6"/>
@@ -2854,7 +5619,156 @@
       </w:rPr>
     </w:lvl>
   </w:abstractNum>
-  <w:abstractNum w:abstractNumId="5" w15:restartNumberingAfterBreak="0">
+  <w:abstractNum w:abstractNumId="6" w15:restartNumberingAfterBreak="0">
+    <w:nsid w:val="17A30870"/>
+    <w:multiLevelType w:val="multilevel"/>
+    <w:tmpl w:val="A5401CD4"/>
+    <w:lvl w:ilvl="0">
+      <w:start w:val="1"/>
+      <w:numFmt w:val="bullet"/>
+      <w:lvlText w:val=""/>
+      <w:lvlJc w:val="left"/>
+      <w:pPr>
+        <w:tabs>
+          <w:tab w:val="num" w:pos="720"/>
+        </w:tabs>
+        <w:ind w:left="720" w:hanging="360"/>
+      </w:pPr>
+      <w:rPr>
+        <w:rFonts w:ascii="Symbol" w:hAnsi="Symbol" w:hint="default"/>
+        <w:sz w:val="20"/>
+      </w:rPr>
+    </w:lvl>
+    <w:lvl w:ilvl="1">
+      <w:start w:val="1"/>
+      <w:numFmt w:val="bullet"/>
+      <w:lvlText w:val=""/>
+      <w:lvlJc w:val="left"/>
+      <w:pPr>
+        <w:tabs>
+          <w:tab w:val="num" w:pos="1440"/>
+        </w:tabs>
+        <w:ind w:left="1440" w:hanging="360"/>
+      </w:pPr>
+      <w:rPr>
+        <w:rFonts w:ascii="Symbol" w:hAnsi="Symbol" w:hint="default"/>
+        <w:sz w:val="20"/>
+      </w:rPr>
+    </w:lvl>
+    <w:lvl w:ilvl="2" w:tentative="1">
+      <w:start w:val="1"/>
+      <w:numFmt w:val="bullet"/>
+      <w:lvlText w:val=""/>
+      <w:lvlJc w:val="left"/>
+      <w:pPr>
+        <w:tabs>
+          <w:tab w:val="num" w:pos="2160"/>
+        </w:tabs>
+        <w:ind w:left="2160" w:hanging="360"/>
+      </w:pPr>
+      <w:rPr>
+        <w:rFonts w:ascii="Symbol" w:hAnsi="Symbol" w:hint="default"/>
+        <w:sz w:val="20"/>
+      </w:rPr>
+    </w:lvl>
+    <w:lvl w:ilvl="3" w:tentative="1">
+      <w:start w:val="1"/>
+      <w:numFmt w:val="bullet"/>
+      <w:lvlText w:val=""/>
+      <w:lvlJc w:val="left"/>
+      <w:pPr>
+        <w:tabs>
+          <w:tab w:val="num" w:pos="2880"/>
+        </w:tabs>
+        <w:ind w:left="2880" w:hanging="360"/>
+      </w:pPr>
+      <w:rPr>
+        <w:rFonts w:ascii="Symbol" w:hAnsi="Symbol" w:hint="default"/>
+        <w:sz w:val="20"/>
+      </w:rPr>
+    </w:lvl>
+    <w:lvl w:ilvl="4" w:tentative="1">
+      <w:start w:val="1"/>
+      <w:numFmt w:val="bullet"/>
+      <w:lvlText w:val=""/>
+      <w:lvlJc w:val="left"/>
+      <w:pPr>
+        <w:tabs>
+          <w:tab w:val="num" w:pos="3600"/>
+        </w:tabs>
+        <w:ind w:left="3600" w:hanging="360"/>
+      </w:pPr>
+      <w:rPr>
+        <w:rFonts w:ascii="Symbol" w:hAnsi="Symbol" w:hint="default"/>
+        <w:sz w:val="20"/>
+      </w:rPr>
+    </w:lvl>
+    <w:lvl w:ilvl="5" w:tentative="1">
+      <w:start w:val="1"/>
+      <w:numFmt w:val="bullet"/>
+      <w:lvlText w:val=""/>
+      <w:lvlJc w:val="left"/>
+      <w:pPr>
+        <w:tabs>
+          <w:tab w:val="num" w:pos="4320"/>
+        </w:tabs>
+        <w:ind w:left="4320" w:hanging="360"/>
+      </w:pPr>
+      <w:rPr>
+        <w:rFonts w:ascii="Symbol" w:hAnsi="Symbol" w:hint="default"/>
+        <w:sz w:val="20"/>
+      </w:rPr>
+    </w:lvl>
+    <w:lvl w:ilvl="6" w:tentative="1">
+      <w:start w:val="1"/>
+      <w:numFmt w:val="bullet"/>
+      <w:lvlText w:val=""/>
+      <w:lvlJc w:val="left"/>
+      <w:pPr>
+        <w:tabs>
+          <w:tab w:val="num" w:pos="5040"/>
+        </w:tabs>
+        <w:ind w:left="5040" w:hanging="360"/>
+      </w:pPr>
+      <w:rPr>
+        <w:rFonts w:ascii="Symbol" w:hAnsi="Symbol" w:hint="default"/>
+        <w:sz w:val="20"/>
+      </w:rPr>
+    </w:lvl>
+    <w:lvl w:ilvl="7" w:tentative="1">
+      <w:start w:val="1"/>
+      <w:numFmt w:val="bullet"/>
+      <w:lvlText w:val=""/>
+      <w:lvlJc w:val="left"/>
+      <w:pPr>
+        <w:tabs>
+          <w:tab w:val="num" w:pos="5760"/>
+        </w:tabs>
+        <w:ind w:left="5760" w:hanging="360"/>
+      </w:pPr>
+      <w:rPr>
+        <w:rFonts w:ascii="Symbol" w:hAnsi="Symbol" w:hint="default"/>
+        <w:sz w:val="20"/>
+      </w:rPr>
+    </w:lvl>
+    <w:lvl w:ilvl="8" w:tentative="1">
+      <w:start w:val="1"/>
+      <w:numFmt w:val="bullet"/>
+      <w:lvlText w:val=""/>
+      <w:lvlJc w:val="left"/>
+      <w:pPr>
+        <w:tabs>
+          <w:tab w:val="num" w:pos="6480"/>
+        </w:tabs>
+        <w:ind w:left="6480" w:hanging="360"/>
+      </w:pPr>
+      <w:rPr>
+        <w:rFonts w:ascii="Symbol" w:hAnsi="Symbol" w:hint="default"/>
+        <w:sz w:val="20"/>
+      </w:rPr>
+    </w:lvl>
+  </w:abstractNum>
+  <w:abstractNum w:abstractNumId="7" w15:restartNumberingAfterBreak="0">
     <w:nsid w:val="1B926B55"/>
     <w:multiLevelType w:val="hybridMultilevel"/>
     <w:tmpl w:val="D640E84C"/>
@@ -2966,7 +5880,7 @@
       </w:rPr>
     </w:lvl>
   </w:abstractNum>
-  <w:abstractNum w:abstractNumId="6" w15:restartNumberingAfterBreak="0">
+  <w:abstractNum w:abstractNumId="8" w15:restartNumberingAfterBreak="0">
     <w:nsid w:val="1C8F46FA"/>
     <w:multiLevelType w:val="hybridMultilevel"/>
     <w:tmpl w:val="5D0AD3C6"/>
@@ -3079,7 +5993,7 @@
       </w:rPr>
     </w:lvl>
   </w:abstractNum>
-  <w:abstractNum w:abstractNumId="7" w15:restartNumberingAfterBreak="0">
+  <w:abstractNum w:abstractNumId="9" w15:restartNumberingAfterBreak="0">
     <w:nsid w:val="281909BC"/>
     <w:multiLevelType w:val="hybridMultilevel"/>
     <w:tmpl w:val="47B410BA"/>
@@ -3192,7 +6106,7 @@
       </w:rPr>
     </w:lvl>
   </w:abstractNum>
-  <w:abstractNum w:abstractNumId="8" w15:restartNumberingAfterBreak="0">
+  <w:abstractNum w:abstractNumId="10" w15:restartNumberingAfterBreak="0">
     <w:nsid w:val="2E5358E1"/>
     <w:multiLevelType w:val="hybridMultilevel"/>
     <w:tmpl w:val="4704D158"/>
@@ -3305,7 +6219,120 @@
       </w:rPr>
     </w:lvl>
   </w:abstractNum>
-  <w:abstractNum w:abstractNumId="9" w15:restartNumberingAfterBreak="0">
+  <w:abstractNum w:abstractNumId="11" w15:restartNumberingAfterBreak="0">
+    <w:nsid w:val="391F17D0"/>
+    <w:multiLevelType w:val="hybridMultilevel"/>
+    <w:tmpl w:val="7C8A3022"/>
+    <w:lvl w:ilvl="0" w:tplc="40090001">
+      <w:start w:val="1"/>
+      <w:numFmt w:val="bullet"/>
+      <w:lvlText w:val=""/>
+      <w:lvlJc w:val="left"/>
+      <w:pPr>
+        <w:ind w:left="408" w:hanging="360"/>
+      </w:pPr>
+      <w:rPr>
+        <w:rFonts w:ascii="Symbol" w:hAnsi="Symbol" w:hint="default"/>
+      </w:rPr>
+    </w:lvl>
+    <w:lvl w:ilvl="1" w:tplc="40090003" w:tentative="1">
+      <w:start w:val="1"/>
+      <w:numFmt w:val="bullet"/>
+      <w:lvlText w:val="o"/>
+      <w:lvlJc w:val="left"/>
+      <w:pPr>
+        <w:ind w:left="1128" w:hanging="360"/>
+      </w:pPr>
+      <w:rPr>
+        <w:rFonts w:ascii="Courier New" w:hAnsi="Courier New" w:cs="Courier New" w:hint="default"/>
+      </w:rPr>
+    </w:lvl>
+    <w:lvl w:ilvl="2" w:tplc="40090005" w:tentative="1">
+      <w:start w:val="1"/>
+      <w:numFmt w:val="bullet"/>
+      <w:lvlText w:val=""/>
+      <w:lvlJc w:val="left"/>
+      <w:pPr>
+        <w:ind w:left="1848" w:hanging="360"/>
+      </w:pPr>
+      <w:rPr>
+        <w:rFonts w:ascii="Wingdings" w:hAnsi="Wingdings" w:hint="default"/>
+      </w:rPr>
+    </w:lvl>
+    <w:lvl w:ilvl="3" w:tplc="40090001" w:tentative="1">
+      <w:start w:val="1"/>
+      <w:numFmt w:val="bullet"/>
+      <w:lvlText w:val=""/>
+      <w:lvlJc w:val="left"/>
+      <w:pPr>
+        <w:ind w:left="2568" w:hanging="360"/>
+      </w:pPr>
+      <w:rPr>
+        <w:rFonts w:ascii="Symbol" w:hAnsi="Symbol" w:hint="default"/>
+      </w:rPr>
+    </w:lvl>
+    <w:lvl w:ilvl="4" w:tplc="40090003" w:tentative="1">
+      <w:start w:val="1"/>
+      <w:numFmt w:val="bullet"/>
+      <w:lvlText w:val="o"/>
+      <w:lvlJc w:val="left"/>
+      <w:pPr>
+        <w:ind w:left="3288" w:hanging="360"/>
+      </w:pPr>
+      <w:rPr>
+        <w:rFonts w:ascii="Courier New" w:hAnsi="Courier New" w:cs="Courier New" w:hint="default"/>
+      </w:rPr>
+    </w:lvl>
+    <w:lvl w:ilvl="5" w:tplc="40090005" w:tentative="1">
+      <w:start w:val="1"/>
+      <w:numFmt w:val="bullet"/>
+      <w:lvlText w:val=""/>
+      <w:lvlJc w:val="left"/>
+      <w:pPr>
+        <w:ind w:left="4008" w:hanging="360"/>
+      </w:pPr>
+      <w:rPr>
+        <w:rFonts w:ascii="Wingdings" w:hAnsi="Wingdings" w:hint="default"/>
+      </w:rPr>
+    </w:lvl>
+    <w:lvl w:ilvl="6" w:tplc="40090001" w:tentative="1">
+      <w:start w:val="1"/>
+      <w:numFmt w:val="bullet"/>
+      <w:lvlText w:val=""/>
+      <w:lvlJc w:val="left"/>
+      <w:pPr>
+        <w:ind w:left="4728" w:hanging="360"/>
+      </w:pPr>
+      <w:rPr>
+        <w:rFonts w:ascii="Symbol" w:hAnsi="Symbol" w:hint="default"/>
+      </w:rPr>
+    </w:lvl>
+    <w:lvl w:ilvl="7" w:tplc="40090003" w:tentative="1">
+      <w:start w:val="1"/>
+      <w:numFmt w:val="bullet"/>
+      <w:lvlText w:val="o"/>
+      <w:lvlJc w:val="left"/>
+      <w:pPr>
+        <w:ind w:left="5448" w:hanging="360"/>
+      </w:pPr>
+      <w:rPr>
+        <w:rFonts w:ascii="Courier New" w:hAnsi="Courier New" w:cs="Courier New" w:hint="default"/>
+      </w:rPr>
+    </w:lvl>
+    <w:lvl w:ilvl="8" w:tplc="40090005" w:tentative="1">
+      <w:start w:val="1"/>
+      <w:numFmt w:val="bullet"/>
+      <w:lvlText w:val=""/>
+      <w:lvlJc w:val="left"/>
+      <w:pPr>
+        <w:ind w:left="6168" w:hanging="360"/>
+      </w:pPr>
+      <w:rPr>
+        <w:rFonts w:ascii="Wingdings" w:hAnsi="Wingdings" w:hint="default"/>
+      </w:rPr>
+    </w:lvl>
+  </w:abstractNum>
+  <w:abstractNum w:abstractNumId="12" w15:restartNumberingAfterBreak="0">
     <w:nsid w:val="46B609BD"/>
     <w:multiLevelType w:val="hybridMultilevel"/>
     <w:tmpl w:val="6EA05C76"/>
@@ -3418,7 +6445,432 @@
       </w:rPr>
     </w:lvl>
   </w:abstractNum>
-  <w:abstractNum w:abstractNumId="10" w15:restartNumberingAfterBreak="0">
+  <w:abstractNum w:abstractNumId="13" w15:restartNumberingAfterBreak="0">
+    <w:nsid w:val="46EC1CEF"/>
+    <w:multiLevelType w:val="hybridMultilevel"/>
+    <w:tmpl w:val="50F8CF94"/>
+    <w:lvl w:ilvl="0" w:tplc="40090003">
+      <w:start w:val="1"/>
+      <w:numFmt w:val="bullet"/>
+      <w:lvlText w:val="o"/>
+      <w:lvlJc w:val="left"/>
+      <w:pPr>
+        <w:ind w:left="768" w:hanging="360"/>
+      </w:pPr>
+      <w:rPr>
+        <w:rFonts w:ascii="Courier New" w:hAnsi="Courier New" w:cs="Courier New" w:hint="default"/>
+      </w:rPr>
+    </w:lvl>
+    <w:lvl w:ilvl="1" w:tplc="40090003" w:tentative="1">
+      <w:start w:val="1"/>
+      <w:numFmt w:val="bullet"/>
+      <w:lvlText w:val="o"/>
+      <w:lvlJc w:val="left"/>
+      <w:pPr>
+        <w:ind w:left="1488" w:hanging="360"/>
+      </w:pPr>
+      <w:rPr>
+        <w:rFonts w:ascii="Courier New" w:hAnsi="Courier New" w:cs="Courier New" w:hint="default"/>
+      </w:rPr>
+    </w:lvl>
+    <w:lvl w:ilvl="2" w:tplc="40090005" w:tentative="1">
+      <w:start w:val="1"/>
+      <w:numFmt w:val="bullet"/>
+      <w:lvlText w:val=""/>
+      <w:lvlJc w:val="left"/>
+      <w:pPr>
+        <w:ind w:left="2208" w:hanging="360"/>
+      </w:pPr>
+      <w:rPr>
+        <w:rFonts w:ascii="Wingdings" w:hAnsi="Wingdings" w:hint="default"/>
+      </w:rPr>
+    </w:lvl>
+    <w:lvl w:ilvl="3" w:tplc="40090001" w:tentative="1">
+      <w:start w:val="1"/>
+      <w:numFmt w:val="bullet"/>
+      <w:lvlText w:val=""/>
+      <w:lvlJc w:val="left"/>
+      <w:pPr>
+        <w:ind w:left="2928" w:hanging="360"/>
+      </w:pPr>
+      <w:rPr>
+        <w:rFonts w:ascii="Symbol" w:hAnsi="Symbol" w:hint="default"/>
+      </w:rPr>
+    </w:lvl>
+    <w:lvl w:ilvl="4" w:tplc="40090003" w:tentative="1">
+      <w:start w:val="1"/>
+      <w:numFmt w:val="bullet"/>
+      <w:lvlText w:val="o"/>
+      <w:lvlJc w:val="left"/>
+      <w:pPr>
+        <w:ind w:left="3648" w:hanging="360"/>
+      </w:pPr>
+      <w:rPr>
+        <w:rFonts w:ascii="Courier New" w:hAnsi="Courier New" w:cs="Courier New" w:hint="default"/>
+      </w:rPr>
+    </w:lvl>
+    <w:lvl w:ilvl="5" w:tplc="40090005" w:tentative="1">
+      <w:start w:val="1"/>
+      <w:numFmt w:val="bullet"/>
+      <w:lvlText w:val=""/>
+      <w:lvlJc w:val="left"/>
+      <w:pPr>
+        <w:ind w:left="4368" w:hanging="360"/>
+      </w:pPr>
+      <w:rPr>
+        <w:rFonts w:ascii="Wingdings" w:hAnsi="Wingdings" w:hint="default"/>
+      </w:rPr>
+    </w:lvl>
+    <w:lvl w:ilvl="6" w:tplc="40090001" w:tentative="1">
+      <w:start w:val="1"/>
+      <w:numFmt w:val="bullet"/>
+      <w:lvlText w:val=""/>
+      <w:lvlJc w:val="left"/>
+      <w:pPr>
+        <w:ind w:left="5088" w:hanging="360"/>
+      </w:pPr>
+      <w:rPr>
+        <w:rFonts w:ascii="Symbol" w:hAnsi="Symbol" w:hint="default"/>
+      </w:rPr>
+    </w:lvl>
+    <w:lvl w:ilvl="7" w:tplc="40090003" w:tentative="1">
+      <w:start w:val="1"/>
+      <w:numFmt w:val="bullet"/>
+      <w:lvlText w:val="o"/>
+      <w:lvlJc w:val="left"/>
+      <w:pPr>
+        <w:ind w:left="5808" w:hanging="360"/>
+      </w:pPr>
+      <w:rPr>
+        <w:rFonts w:ascii="Courier New" w:hAnsi="Courier New" w:cs="Courier New" w:hint="default"/>
+      </w:rPr>
+    </w:lvl>
+    <w:lvl w:ilvl="8" w:tplc="40090005" w:tentative="1">
+      <w:start w:val="1"/>
+      <w:numFmt w:val="bullet"/>
+      <w:lvlText w:val=""/>
+      <w:lvlJc w:val="left"/>
+      <w:pPr>
+        <w:ind w:left="6528" w:hanging="360"/>
+      </w:pPr>
+      <w:rPr>
+        <w:rFonts w:ascii="Wingdings" w:hAnsi="Wingdings" w:hint="default"/>
+      </w:rPr>
+    </w:lvl>
+  </w:abstractNum>
+  <w:abstractNum w:abstractNumId="14" w15:restartNumberingAfterBreak="0">
+    <w:nsid w:val="4B9C6743"/>
+    <w:multiLevelType w:val="hybridMultilevel"/>
+    <w:tmpl w:val="99945136"/>
+    <w:lvl w:ilvl="0" w:tplc="40090001">
+      <w:start w:val="1"/>
+      <w:numFmt w:val="bullet"/>
+      <w:lvlText w:val=""/>
+      <w:lvlJc w:val="left"/>
+      <w:pPr>
+        <w:ind w:left="360" w:hanging="360"/>
+      </w:pPr>
+      <w:rPr>
+        <w:rFonts w:ascii="Symbol" w:hAnsi="Symbol" w:hint="default"/>
+      </w:rPr>
+    </w:lvl>
+    <w:lvl w:ilvl="1" w:tplc="40090003">
+      <w:start w:val="1"/>
+      <w:numFmt w:val="bullet"/>
+      <w:lvlText w:val="o"/>
+      <w:lvlJc w:val="left"/>
+      <w:pPr>
+        <w:ind w:left="1080" w:hanging="360"/>
+      </w:pPr>
+      <w:rPr>
+        <w:rFonts w:ascii="Courier New" w:hAnsi="Courier New" w:cs="Courier New" w:hint="default"/>
+      </w:rPr>
+    </w:lvl>
+    <w:lvl w:ilvl="2" w:tplc="40090005" w:tentative="1">
+      <w:start w:val="1"/>
+      <w:numFmt w:val="bullet"/>
+      <w:lvlText w:val=""/>
+      <w:lvlJc w:val="left"/>
+      <w:pPr>
+        <w:ind w:left="1800" w:hanging="360"/>
+      </w:pPr>
+      <w:rPr>
+        <w:rFonts w:ascii="Wingdings" w:hAnsi="Wingdings" w:hint="default"/>
+      </w:rPr>
+    </w:lvl>
+    <w:lvl w:ilvl="3" w:tplc="40090001" w:tentative="1">
+      <w:start w:val="1"/>
+      <w:numFmt w:val="bullet"/>
+      <w:lvlText w:val=""/>
+      <w:lvlJc w:val="left"/>
+      <w:pPr>
+        <w:ind w:left="2520" w:hanging="360"/>
+      </w:pPr>
+      <w:rPr>
+        <w:rFonts w:ascii="Symbol" w:hAnsi="Symbol" w:hint="default"/>
+      </w:rPr>
+    </w:lvl>
+    <w:lvl w:ilvl="4" w:tplc="40090003" w:tentative="1">
+      <w:start w:val="1"/>
+      <w:numFmt w:val="bullet"/>
+      <w:lvlText w:val="o"/>
+      <w:lvlJc w:val="left"/>
+      <w:pPr>
+        <w:ind w:left="3240" w:hanging="360"/>
+      </w:pPr>
+      <w:rPr>
+        <w:rFonts w:ascii="Courier New" w:hAnsi="Courier New" w:cs="Courier New" w:hint="default"/>
+      </w:rPr>
+    </w:lvl>
+    <w:lvl w:ilvl="5" w:tplc="40090005" w:tentative="1">
+      <w:start w:val="1"/>
+      <w:numFmt w:val="bullet"/>
+      <w:lvlText w:val=""/>
+      <w:lvlJc w:val="left"/>
+      <w:pPr>
+        <w:ind w:left="3960" w:hanging="360"/>
+      </w:pPr>
+      <w:rPr>
+        <w:rFonts w:ascii="Wingdings" w:hAnsi="Wingdings" w:hint="default"/>
+      </w:rPr>
+    </w:lvl>
+    <w:lvl w:ilvl="6" w:tplc="40090001" w:tentative="1">
+      <w:start w:val="1"/>
+      <w:numFmt w:val="bullet"/>
+      <w:lvlText w:val=""/>
+      <w:lvlJc w:val="left"/>
+      <w:pPr>
+        <w:ind w:left="4680" w:hanging="360"/>
+      </w:pPr>
+      <w:rPr>
+        <w:rFonts w:ascii="Symbol" w:hAnsi="Symbol" w:hint="default"/>
+      </w:rPr>
+    </w:lvl>
+    <w:lvl w:ilvl="7" w:tplc="40090003" w:tentative="1">
+      <w:start w:val="1"/>
+      <w:numFmt w:val="bullet"/>
+      <w:lvlText w:val="o"/>
+      <w:lvlJc w:val="left"/>
+      <w:pPr>
+        <w:ind w:left="5400" w:hanging="360"/>
+      </w:pPr>
+      <w:rPr>
+        <w:rFonts w:ascii="Courier New" w:hAnsi="Courier New" w:cs="Courier New" w:hint="default"/>
+      </w:rPr>
+    </w:lvl>
+    <w:lvl w:ilvl="8" w:tplc="40090005" w:tentative="1">
+      <w:start w:val="1"/>
+      <w:numFmt w:val="bullet"/>
+      <w:lvlText w:val=""/>
+      <w:lvlJc w:val="left"/>
+      <w:pPr>
+        <w:ind w:left="6120" w:hanging="360"/>
+      </w:pPr>
+      <w:rPr>
+        <w:rFonts w:ascii="Wingdings" w:hAnsi="Wingdings" w:hint="default"/>
+      </w:rPr>
+    </w:lvl>
+  </w:abstractNum>
+  <w:abstractNum w:abstractNumId="15" w15:restartNumberingAfterBreak="0">
+    <w:nsid w:val="4C441B94"/>
+    <w:multiLevelType w:val="hybridMultilevel"/>
+    <w:tmpl w:val="8B4450F2"/>
+    <w:lvl w:ilvl="0" w:tplc="4009000F">
+      <w:start w:val="1"/>
+      <w:numFmt w:val="decimal"/>
+      <w:lvlText w:val="%1."/>
+      <w:lvlJc w:val="left"/>
+      <w:pPr>
+        <w:ind w:left="1800" w:hanging="360"/>
+      </w:pPr>
+    </w:lvl>
+    <w:lvl w:ilvl="1" w:tplc="40090019" w:tentative="1">
+      <w:start w:val="1"/>
+      <w:numFmt w:val="lowerLetter"/>
+      <w:lvlText w:val="%2."/>
+      <w:lvlJc w:val="left"/>
+      <w:pPr>
+        <w:ind w:left="2520" w:hanging="360"/>
+      </w:pPr>
+    </w:lvl>
+    <w:lvl w:ilvl="2" w:tplc="4009001B" w:tentative="1">
+      <w:start w:val="1"/>
+      <w:numFmt w:val="lowerRoman"/>
+      <w:lvlText w:val="%3."/>
+      <w:lvlJc w:val="right"/>
+      <w:pPr>
+        <w:ind w:left="3240" w:hanging="180"/>
+      </w:pPr>
+    </w:lvl>
+    <w:lvl w:ilvl="3" w:tplc="4009000F" w:tentative="1">
+      <w:start w:val="1"/>
+      <w:numFmt w:val="decimal"/>
+      <w:lvlText w:val="%4."/>
+      <w:lvlJc w:val="left"/>
+      <w:pPr>
+        <w:ind w:left="3960" w:hanging="360"/>
+      </w:pPr>
+    </w:lvl>
+    <w:lvl w:ilvl="4" w:tplc="40090019" w:tentative="1">
+      <w:start w:val="1"/>
+      <w:numFmt w:val="lowerLetter"/>
+      <w:lvlText w:val="%5."/>
+      <w:lvlJc w:val="left"/>
+      <w:pPr>
+        <w:ind w:left="4680" w:hanging="360"/>
+      </w:pPr>
+    </w:lvl>
+    <w:lvl w:ilvl="5" w:tplc="4009001B" w:tentative="1">
+      <w:start w:val="1"/>
+      <w:numFmt w:val="lowerRoman"/>
+      <w:lvlText w:val="%6."/>
+      <w:lvlJc w:val="right"/>
+      <w:pPr>
+        <w:ind w:left="5400" w:hanging="180"/>
+      </w:pPr>
+    </w:lvl>
+    <w:lvl w:ilvl="6" w:tplc="4009000F" w:tentative="1">
+      <w:start w:val="1"/>
+      <w:numFmt w:val="decimal"/>
+      <w:lvlText w:val="%7."/>
+      <w:lvlJc w:val="left"/>
+      <w:pPr>
+        <w:ind w:left="6120" w:hanging="360"/>
+      </w:pPr>
+    </w:lvl>
+    <w:lvl w:ilvl="7" w:tplc="40090019" w:tentative="1">
+      <w:start w:val="1"/>
+      <w:numFmt w:val="lowerLetter"/>
+      <w:lvlText w:val="%8."/>
+      <w:lvlJc w:val="left"/>
+      <w:pPr>
+        <w:ind w:left="6840" w:hanging="360"/>
+      </w:pPr>
+    </w:lvl>
+    <w:lvl w:ilvl="8" w:tplc="4009001B" w:tentative="1">
+      <w:start w:val="1"/>
+      <w:numFmt w:val="lowerRoman"/>
+      <w:lvlText w:val="%9."/>
+      <w:lvlJc w:val="right"/>
+      <w:pPr>
+        <w:ind w:left="7560" w:hanging="180"/>
+      </w:pPr>
+    </w:lvl>
+  </w:abstractNum>
+  <w:abstractNum w:abstractNumId="16" w15:restartNumberingAfterBreak="0">
+    <w:nsid w:val="56EF6905"/>
+    <w:multiLevelType w:val="hybridMultilevel"/>
+    <w:tmpl w:val="63A4FC36"/>
+    <w:lvl w:ilvl="0" w:tplc="40090003">
+      <w:start w:val="1"/>
+      <w:numFmt w:val="bullet"/>
+      <w:lvlText w:val="o"/>
+      <w:lvlJc w:val="left"/>
+      <w:pPr>
+        <w:ind w:left="502" w:hanging="360"/>
+      </w:pPr>
+      <w:rPr>
+        <w:rFonts w:ascii="Courier New" w:hAnsi="Courier New" w:cs="Courier New" w:hint="default"/>
+      </w:rPr>
+    </w:lvl>
+    <w:lvl w:ilvl="1" w:tplc="40090003">
+      <w:start w:val="1"/>
+      <w:numFmt w:val="bullet"/>
+      <w:lvlText w:val="o"/>
+      <w:lvlJc w:val="left"/>
+      <w:pPr>
+        <w:ind w:left="1222" w:hanging="360"/>
+      </w:pPr>
+      <w:rPr>
+        <w:rFonts w:ascii="Courier New" w:hAnsi="Courier New" w:cs="Courier New" w:hint="default"/>
+      </w:rPr>
+    </w:lvl>
+    <w:lvl w:ilvl="2" w:tplc="40090005" w:tentative="1">
+      <w:start w:val="1"/>
+      <w:numFmt w:val="bullet"/>
+      <w:lvlText w:val=""/>
+      <w:lvlJc w:val="left"/>
+      <w:pPr>
+        <w:ind w:left="1942" w:hanging="360"/>
+      </w:pPr>
+      <w:rPr>
+        <w:rFonts w:ascii="Wingdings" w:hAnsi="Wingdings" w:hint="default"/>
+      </w:rPr>
+    </w:lvl>
+    <w:lvl w:ilvl="3" w:tplc="40090001" w:tentative="1">
+      <w:start w:val="1"/>
+      <w:numFmt w:val="bullet"/>
+      <w:lvlText w:val=""/>
+      <w:lvlJc w:val="left"/>
+      <w:pPr>
+        <w:ind w:left="2662" w:hanging="360"/>
+      </w:pPr>
+      <w:rPr>
+        <w:rFonts w:ascii="Symbol" w:hAnsi="Symbol" w:hint="default"/>
+      </w:rPr>
+    </w:lvl>
+    <w:lvl w:ilvl="4" w:tplc="40090003" w:tentative="1">
+      <w:start w:val="1"/>
+      <w:numFmt w:val="bullet"/>
+      <w:lvlText w:val="o"/>
+      <w:lvlJc w:val="left"/>
+      <w:pPr>
+        <w:ind w:left="3382" w:hanging="360"/>
+      </w:pPr>
+      <w:rPr>
+        <w:rFonts w:ascii="Courier New" w:hAnsi="Courier New" w:cs="Courier New" w:hint="default"/>
+      </w:rPr>
+    </w:lvl>
+    <w:lvl w:ilvl="5" w:tplc="40090005" w:tentative="1">
+      <w:start w:val="1"/>
+      <w:numFmt w:val="bullet"/>
+      <w:lvlText w:val=""/>
+      <w:lvlJc w:val="left"/>
+      <w:pPr>
+        <w:ind w:left="4102" w:hanging="360"/>
+      </w:pPr>
+      <w:rPr>
+        <w:rFonts w:ascii="Wingdings" w:hAnsi="Wingdings" w:hint="default"/>
+      </w:rPr>
+    </w:lvl>
+    <w:lvl w:ilvl="6" w:tplc="40090001" w:tentative="1">
+      <w:start w:val="1"/>
+      <w:numFmt w:val="bullet"/>
+      <w:lvlText w:val=""/>
+      <w:lvlJc w:val="left"/>
+      <w:pPr>
+        <w:ind w:left="4822" w:hanging="360"/>
+      </w:pPr>
+      <w:rPr>
+        <w:rFonts w:ascii="Symbol" w:hAnsi="Symbol" w:hint="default"/>
+      </w:rPr>
+    </w:lvl>
+    <w:lvl w:ilvl="7" w:tplc="40090003" w:tentative="1">
+      <w:start w:val="1"/>
+      <w:numFmt w:val="bullet"/>
+      <w:lvlText w:val="o"/>
+      <w:lvlJc w:val="left"/>
+      <w:pPr>
+        <w:ind w:left="5542" w:hanging="360"/>
+      </w:pPr>
+      <w:rPr>
+        <w:rFonts w:ascii="Courier New" w:hAnsi="Courier New" w:cs="Courier New" w:hint="default"/>
+      </w:rPr>
+    </w:lvl>
+    <w:lvl w:ilvl="8" w:tplc="40090005" w:tentative="1">
+      <w:start w:val="1"/>
+      <w:numFmt w:val="bullet"/>
+      <w:lvlText w:val=""/>
+      <w:lvlJc w:val="left"/>
+      <w:pPr>
+        <w:ind w:left="6262" w:hanging="360"/>
+      </w:pPr>
+      <w:rPr>
+        <w:rFonts w:ascii="Wingdings" w:hAnsi="Wingdings" w:hint="default"/>
+      </w:rPr>
+    </w:lvl>
+  </w:abstractNum>
+  <w:abstractNum w:abstractNumId="17" w15:restartNumberingAfterBreak="0">
     <w:nsid w:val="57F632FE"/>
     <w:multiLevelType w:val="hybridMultilevel"/>
     <w:tmpl w:val="A836B8F6"/>
@@ -3530,7 +6982,120 @@
       </w:rPr>
     </w:lvl>
   </w:abstractNum>
-  <w:abstractNum w:abstractNumId="11" w15:restartNumberingAfterBreak="0">
+  <w:abstractNum w:abstractNumId="18" w15:restartNumberingAfterBreak="0">
+    <w:nsid w:val="5D026174"/>
+    <w:multiLevelType w:val="hybridMultilevel"/>
+    <w:tmpl w:val="D2FA68A2"/>
+    <w:lvl w:ilvl="0" w:tplc="40090001">
+      <w:start w:val="1"/>
+      <w:numFmt w:val="bullet"/>
+      <w:lvlText w:val=""/>
+      <w:lvlJc w:val="left"/>
+      <w:pPr>
+        <w:ind w:left="360" w:hanging="360"/>
+      </w:pPr>
+      <w:rPr>
+        <w:rFonts w:ascii="Symbol" w:hAnsi="Symbol" w:hint="default"/>
+      </w:rPr>
+    </w:lvl>
+    <w:lvl w:ilvl="1" w:tplc="40090003">
+      <w:start w:val="1"/>
+      <w:numFmt w:val="bullet"/>
+      <w:lvlText w:val="o"/>
+      <w:lvlJc w:val="left"/>
+      <w:pPr>
+        <w:ind w:left="1080" w:hanging="360"/>
+      </w:pPr>
+      <w:rPr>
+        <w:rFonts w:ascii="Courier New" w:hAnsi="Courier New" w:cs="Courier New" w:hint="default"/>
+      </w:rPr>
+    </w:lvl>
+    <w:lvl w:ilvl="2" w:tplc="40090005" w:tentative="1">
+      <w:start w:val="1"/>
+      <w:numFmt w:val="bullet"/>
+      <w:lvlText w:val=""/>
+      <w:lvlJc w:val="left"/>
+      <w:pPr>
+        <w:ind w:left="1800" w:hanging="360"/>
+      </w:pPr>
+      <w:rPr>
+        <w:rFonts w:ascii="Wingdings" w:hAnsi="Wingdings" w:hint="default"/>
+      </w:rPr>
+    </w:lvl>
+    <w:lvl w:ilvl="3" w:tplc="40090001" w:tentative="1">
+      <w:start w:val="1"/>
+      <w:numFmt w:val="bullet"/>
+      <w:lvlText w:val=""/>
+      <w:lvlJc w:val="left"/>
+      <w:pPr>
+        <w:ind w:left="2520" w:hanging="360"/>
+      </w:pPr>
+      <w:rPr>
+        <w:rFonts w:ascii="Symbol" w:hAnsi="Symbol" w:hint="default"/>
+      </w:rPr>
+    </w:lvl>
+    <w:lvl w:ilvl="4" w:tplc="40090003" w:tentative="1">
+      <w:start w:val="1"/>
+      <w:numFmt w:val="bullet"/>
+      <w:lvlText w:val="o"/>
+      <w:lvlJc w:val="left"/>
+      <w:pPr>
+        <w:ind w:left="3240" w:hanging="360"/>
+      </w:pPr>
+      <w:rPr>
+        <w:rFonts w:ascii="Courier New" w:hAnsi="Courier New" w:cs="Courier New" w:hint="default"/>
+      </w:rPr>
+    </w:lvl>
+    <w:lvl w:ilvl="5" w:tplc="40090005" w:tentative="1">
+      <w:start w:val="1"/>
+      <w:numFmt w:val="bullet"/>
+      <w:lvlText w:val=""/>
+      <w:lvlJc w:val="left"/>
+      <w:pPr>
+        <w:ind w:left="3960" w:hanging="360"/>
+      </w:pPr>
+      <w:rPr>
+        <w:rFonts w:ascii="Wingdings" w:hAnsi="Wingdings" w:hint="default"/>
+      </w:rPr>
+    </w:lvl>
+    <w:lvl w:ilvl="6" w:tplc="40090001" w:tentative="1">
+      <w:start w:val="1"/>
+      <w:numFmt w:val="bullet"/>
+      <w:lvlText w:val=""/>
+      <w:lvlJc w:val="left"/>
+      <w:pPr>
+        <w:ind w:left="4680" w:hanging="360"/>
+      </w:pPr>
+      <w:rPr>
+        <w:rFonts w:ascii="Symbol" w:hAnsi="Symbol" w:hint="default"/>
+      </w:rPr>
+    </w:lvl>
+    <w:lvl w:ilvl="7" w:tplc="40090003" w:tentative="1">
+      <w:start w:val="1"/>
+      <w:numFmt w:val="bullet"/>
+      <w:lvlText w:val="o"/>
+      <w:lvlJc w:val="left"/>
+      <w:pPr>
+        <w:ind w:left="5400" w:hanging="360"/>
+      </w:pPr>
+      <w:rPr>
+        <w:rFonts w:ascii="Courier New" w:hAnsi="Courier New" w:cs="Courier New" w:hint="default"/>
+      </w:rPr>
+    </w:lvl>
+    <w:lvl w:ilvl="8" w:tplc="40090005" w:tentative="1">
+      <w:start w:val="1"/>
+      <w:numFmt w:val="bullet"/>
+      <w:lvlText w:val=""/>
+      <w:lvlJc w:val="left"/>
+      <w:pPr>
+        <w:ind w:left="6120" w:hanging="360"/>
+      </w:pPr>
+      <w:rPr>
+        <w:rFonts w:ascii="Wingdings" w:hAnsi="Wingdings" w:hint="default"/>
+      </w:rPr>
+    </w:lvl>
+  </w:abstractNum>
+  <w:abstractNum w:abstractNumId="19" w15:restartNumberingAfterBreak="0">
     <w:nsid w:val="5DB41F37"/>
     <w:multiLevelType w:val="hybridMultilevel"/>
     <w:tmpl w:val="8EACDDCA"/>
@@ -3546,7 +7111,7 @@
         <w:rFonts w:ascii="Wingdings" w:hAnsi="Wingdings" w:hint="default"/>
       </w:rPr>
     </w:lvl>
-    <w:lvl w:ilvl="1" w:tplc="40090003" w:tentative="1">
+    <w:lvl w:ilvl="1" w:tplc="40090003">
       <w:start w:val="1"/>
       <w:numFmt w:val="bullet"/>
       <w:lvlText w:val="o"/>
@@ -3558,7 +7123,7 @@
         <w:rFonts w:ascii="Courier New" w:hAnsi="Courier New" w:cs="Courier New" w:hint="default"/>
       </w:rPr>
     </w:lvl>
-    <w:lvl w:ilvl="2" w:tplc="40090005" w:tentative="1">
+    <w:lvl w:ilvl="2" w:tplc="40090005">
       <w:start w:val="1"/>
       <w:numFmt w:val="bullet"/>
       <w:lvlText w:val=""/>
@@ -3570,7 +7135,7 @@
         <w:rFonts w:ascii="Wingdings" w:hAnsi="Wingdings" w:hint="default"/>
       </w:rPr>
     </w:lvl>
-    <w:lvl w:ilvl="3" w:tplc="40090001" w:tentative="1">
+    <w:lvl w:ilvl="3" w:tplc="40090001">
       <w:start w:val="1"/>
       <w:numFmt w:val="bullet"/>
       <w:lvlText w:val=""/>
@@ -3643,7 +7208,7 @@
       </w:rPr>
     </w:lvl>
   </w:abstractNum>
-  <w:abstractNum w:abstractNumId="12" w15:restartNumberingAfterBreak="0">
+  <w:abstractNum w:abstractNumId="20" w15:restartNumberingAfterBreak="0">
     <w:nsid w:val="64E4479F"/>
     <w:multiLevelType w:val="hybridMultilevel"/>
     <w:tmpl w:val="E3FE391C"/>
@@ -3755,7 +7320,7 @@
       </w:rPr>
     </w:lvl>
   </w:abstractNum>
-  <w:abstractNum w:abstractNumId="13" w15:restartNumberingAfterBreak="0">
+  <w:abstractNum w:abstractNumId="21" w15:restartNumberingAfterBreak="0">
     <w:nsid w:val="65181A05"/>
     <w:multiLevelType w:val="hybridMultilevel"/>
     <w:tmpl w:val="B7CA5022"/>
@@ -3868,7 +7433,120 @@
       </w:rPr>
     </w:lvl>
   </w:abstractNum>
-  <w:abstractNum w:abstractNumId="14" w15:restartNumberingAfterBreak="0">
+  <w:abstractNum w:abstractNumId="22" w15:restartNumberingAfterBreak="0">
+    <w:nsid w:val="667D0A7E"/>
+    <w:multiLevelType w:val="hybridMultilevel"/>
+    <w:tmpl w:val="7E224428"/>
+    <w:lvl w:ilvl="0" w:tplc="40090001">
+      <w:start w:val="1"/>
+      <w:numFmt w:val="bullet"/>
+      <w:lvlText w:val=""/>
+      <w:lvlJc w:val="left"/>
+      <w:pPr>
+        <w:ind w:left="1800" w:hanging="360"/>
+      </w:pPr>
+      <w:rPr>
+        <w:rFonts w:ascii="Symbol" w:hAnsi="Symbol" w:hint="default"/>
+      </w:rPr>
+    </w:lvl>
+    <w:lvl w:ilvl="1" w:tplc="40090003" w:tentative="1">
+      <w:start w:val="1"/>
+      <w:numFmt w:val="bullet"/>
+      <w:lvlText w:val="o"/>
+      <w:lvlJc w:val="left"/>
+      <w:pPr>
+        <w:ind w:left="2520" w:hanging="360"/>
+      </w:pPr>
+      <w:rPr>
+        <w:rFonts w:ascii="Courier New" w:hAnsi="Courier New" w:cs="Courier New" w:hint="default"/>
+      </w:rPr>
+    </w:lvl>
+    <w:lvl w:ilvl="2" w:tplc="40090005" w:tentative="1">
+      <w:start w:val="1"/>
+      <w:numFmt w:val="bullet"/>
+      <w:lvlText w:val=""/>
+      <w:lvlJc w:val="left"/>
+      <w:pPr>
+        <w:ind w:left="3240" w:hanging="360"/>
+      </w:pPr>
+      <w:rPr>
+        <w:rFonts w:ascii="Wingdings" w:hAnsi="Wingdings" w:hint="default"/>
+      </w:rPr>
+    </w:lvl>
+    <w:lvl w:ilvl="3" w:tplc="40090001" w:tentative="1">
+      <w:start w:val="1"/>
+      <w:numFmt w:val="bullet"/>
+      <w:lvlText w:val=""/>
+      <w:lvlJc w:val="left"/>
+      <w:pPr>
+        <w:ind w:left="3960" w:hanging="360"/>
+      </w:pPr>
+      <w:rPr>
+        <w:rFonts w:ascii="Symbol" w:hAnsi="Symbol" w:hint="default"/>
+      </w:rPr>
+    </w:lvl>
+    <w:lvl w:ilvl="4" w:tplc="40090003" w:tentative="1">
+      <w:start w:val="1"/>
+      <w:numFmt w:val="bullet"/>
+      <w:lvlText w:val="o"/>
+      <w:lvlJc w:val="left"/>
+      <w:pPr>
+        <w:ind w:left="4680" w:hanging="360"/>
+      </w:pPr>
+      <w:rPr>
+        <w:rFonts w:ascii="Courier New" w:hAnsi="Courier New" w:cs="Courier New" w:hint="default"/>
+      </w:rPr>
+    </w:lvl>
+    <w:lvl w:ilvl="5" w:tplc="40090005" w:tentative="1">
+      <w:start w:val="1"/>
+      <w:numFmt w:val="bullet"/>
+      <w:lvlText w:val=""/>
+      <w:lvlJc w:val="left"/>
+      <w:pPr>
+        <w:ind w:left="5400" w:hanging="360"/>
+      </w:pPr>
+      <w:rPr>
+        <w:rFonts w:ascii="Wingdings" w:hAnsi="Wingdings" w:hint="default"/>
+      </w:rPr>
+    </w:lvl>
+    <w:lvl w:ilvl="6" w:tplc="40090001" w:tentative="1">
+      <w:start w:val="1"/>
+      <w:numFmt w:val="bullet"/>
+      <w:lvlText w:val=""/>
+      <w:lvlJc w:val="left"/>
+      <w:pPr>
+        <w:ind w:left="6120" w:hanging="360"/>
+      </w:pPr>
+      <w:rPr>
+        <w:rFonts w:ascii="Symbol" w:hAnsi="Symbol" w:hint="default"/>
+      </w:rPr>
+    </w:lvl>
+    <w:lvl w:ilvl="7" w:tplc="40090003" w:tentative="1">
+      <w:start w:val="1"/>
+      <w:numFmt w:val="bullet"/>
+      <w:lvlText w:val="o"/>
+      <w:lvlJc w:val="left"/>
+      <w:pPr>
+        <w:ind w:left="6840" w:hanging="360"/>
+      </w:pPr>
+      <w:rPr>
+        <w:rFonts w:ascii="Courier New" w:hAnsi="Courier New" w:cs="Courier New" w:hint="default"/>
+      </w:rPr>
+    </w:lvl>
+    <w:lvl w:ilvl="8" w:tplc="40090005" w:tentative="1">
+      <w:start w:val="1"/>
+      <w:numFmt w:val="bullet"/>
+      <w:lvlText w:val=""/>
+      <w:lvlJc w:val="left"/>
+      <w:pPr>
+        <w:ind w:left="7560" w:hanging="360"/>
+      </w:pPr>
+      <w:rPr>
+        <w:rFonts w:ascii="Wingdings" w:hAnsi="Wingdings" w:hint="default"/>
+      </w:rPr>
+    </w:lvl>
+  </w:abstractNum>
+  <w:abstractNum w:abstractNumId="23" w15:restartNumberingAfterBreak="0">
     <w:nsid w:val="68026F56"/>
     <w:multiLevelType w:val="hybridMultilevel"/>
     <w:tmpl w:val="EAC8B2B4"/>
@@ -3954,7 +7632,7 @@
       </w:pPr>
     </w:lvl>
   </w:abstractNum>
-  <w:abstractNum w:abstractNumId="15" w15:restartNumberingAfterBreak="0">
+  <w:abstractNum w:abstractNumId="24" w15:restartNumberingAfterBreak="0">
     <w:nsid w:val="71E47D67"/>
     <w:multiLevelType w:val="hybridMultilevel"/>
     <w:tmpl w:val="57ACD268"/>
@@ -4067,7 +7745,7 @@
       </w:rPr>
     </w:lvl>
   </w:abstractNum>
-  <w:abstractNum w:abstractNumId="16" w15:restartNumberingAfterBreak="0">
+  <w:abstractNum w:abstractNumId="25" w15:restartNumberingAfterBreak="0">
     <w:nsid w:val="79BF758C"/>
     <w:multiLevelType w:val="hybridMultilevel"/>
     <w:tmpl w:val="B966F23C"/>
@@ -4181,55 +7859,82 @@
     </w:lvl>
   </w:abstractNum>
   <w:num w:numId="1">
-    <w:abstractNumId w:val="15"/>
+    <w:abstractNumId w:val="24"/>
   </w:num>
   <w:num w:numId="2">
-    <w:abstractNumId w:val="10"/>
+    <w:abstractNumId w:val="17"/>
   </w:num>
   <w:num w:numId="3">
-    <w:abstractNumId w:val="5"/>
+    <w:abstractNumId w:val="7"/>
   </w:num>
   <w:num w:numId="4">
-    <w:abstractNumId w:val="12"/>
+    <w:abstractNumId w:val="20"/>
   </w:num>
   <w:num w:numId="5">
-    <w:abstractNumId w:val="4"/>
+    <w:abstractNumId w:val="5"/>
   </w:num>
   <w:num w:numId="6">
     <w:abstractNumId w:val="1"/>
   </w:num>
   <w:num w:numId="7">
-    <w:abstractNumId w:val="7"/>
+    <w:abstractNumId w:val="9"/>
   </w:num>
   <w:num w:numId="8">
     <w:abstractNumId w:val="2"/>
   </w:num>
   <w:num w:numId="9">
-    <w:abstractNumId w:val="13"/>
+    <w:abstractNumId w:val="21"/>
   </w:num>
   <w:num w:numId="10">
-    <w:abstractNumId w:val="3"/>
+    <w:abstractNumId w:val="4"/>
   </w:num>
   <w:num w:numId="11">
-    <w:abstractNumId w:val="14"/>
+    <w:abstractNumId w:val="23"/>
   </w:num>
   <w:num w:numId="12">
     <w:abstractNumId w:val="0"/>
   </w:num>
   <w:num w:numId="13">
+    <w:abstractNumId w:val="10"/>
+  </w:num>
+  <w:num w:numId="14">
     <w:abstractNumId w:val="8"/>
   </w:num>
-  <w:num w:numId="14">
+  <w:num w:numId="15">
+    <w:abstractNumId w:val="19"/>
+  </w:num>
+  <w:num w:numId="16">
+    <w:abstractNumId w:val="12"/>
+  </w:num>
+  <w:num w:numId="17">
+    <w:abstractNumId w:val="25"/>
+  </w:num>
+  <w:num w:numId="18">
+    <w:abstractNumId w:val="22"/>
+  </w:num>
+  <w:num w:numId="19">
+    <w:abstractNumId w:val="15"/>
+  </w:num>
+  <w:num w:numId="20">
+    <w:abstractNumId w:val="3"/>
+  </w:num>
+  <w:num w:numId="21">
     <w:abstractNumId w:val="6"/>
   </w:num>
-  <w:num w:numId="15">
+  <w:num w:numId="22">
+    <w:abstractNumId w:val="18"/>
+  </w:num>
+  <w:num w:numId="23">
+    <w:abstractNumId w:val="16"/>
+  </w:num>
+  <w:num w:numId="24">
+    <w:abstractNumId w:val="14"/>
+  </w:num>
+  <w:num w:numId="25">
+    <w:abstractNumId w:val="13"/>
+  </w:num>
+  <w:num w:numId="26">
     <w:abstractNumId w:val="11"/>
-  </w:num>
-  <w:num w:numId="16">
-    <w:abstractNumId w:val="9"/>
-  </w:num>
-  <w:num w:numId="17">
-    <w:abstractNumId w:val="16"/>
   </w:num>
 </w:numbering>
 </file>
@@ -4694,6 +8399,79 @@
       <w:shd w:val="clear" w:color="auto" w:fill="E1DFDD"/>
     </w:rPr>
   </w:style>
+  <w:style w:type="paragraph" w:styleId="NormalWeb">
+    <w:name w:val="Normal (Web)"/>
+    <w:basedOn w:val="Normal"/>
+    <w:uiPriority w:val="99"/>
+    <w:semiHidden/>
+    <w:unhideWhenUsed/>
+    <w:rsid w:val="007D24A4"/>
+    <w:pPr>
+      <w:spacing w:before="100" w:beforeAutospacing="1" w:after="100" w:afterAutospacing="1" w:line="240" w:lineRule="auto"/>
+    </w:pPr>
+    <w:rPr>
+      <w:rFonts w:ascii="Times New Roman" w:eastAsia="Times New Roman" w:hAnsi="Times New Roman" w:cs="Times New Roman"/>
+      <w:sz w:val="24"/>
+      <w:szCs w:val="24"/>
+      <w:lang w:eastAsia="en-IN"/>
+    </w:rPr>
+  </w:style>
+  <w:style w:type="character" w:styleId="FollowedHyperlink">
+    <w:name w:val="FollowedHyperlink"/>
+    <w:basedOn w:val="DefaultParagraphFont"/>
+    <w:uiPriority w:val="99"/>
+    <w:semiHidden/>
+    <w:unhideWhenUsed/>
+    <w:rsid w:val="00BF2092"/>
+    <w:rPr>
+      <w:color w:val="954F72" w:themeColor="followedHyperlink"/>
+      <w:u w:val="single"/>
+    </w:rPr>
+  </w:style>
+  <w:style w:type="paragraph" w:styleId="Header">
+    <w:name w:val="header"/>
+    <w:basedOn w:val="Normal"/>
+    <w:link w:val="HeaderChar"/>
+    <w:uiPriority w:val="99"/>
+    <w:unhideWhenUsed/>
+    <w:rsid w:val="00BB612C"/>
+    <w:pPr>
+      <w:tabs>
+        <w:tab w:val="center" w:pos="4513"/>
+        <w:tab w:val="right" w:pos="9026"/>
+      </w:tabs>
+      <w:spacing w:after="0" w:line="240" w:lineRule="auto"/>
+    </w:pPr>
+  </w:style>
+  <w:style w:type="character" w:customStyle="1" w:styleId="HeaderChar">
+    <w:name w:val="Header Char"/>
+    <w:basedOn w:val="DefaultParagraphFont"/>
+    <w:link w:val="Header"/>
+    <w:uiPriority w:val="99"/>
+    <w:rsid w:val="00BB612C"/>
+  </w:style>
+  <w:style w:type="paragraph" w:styleId="Footer">
+    <w:name w:val="footer"/>
+    <w:basedOn w:val="Normal"/>
+    <w:link w:val="FooterChar"/>
+    <w:uiPriority w:val="99"/>
+    <w:unhideWhenUsed/>
+    <w:rsid w:val="00BB612C"/>
+    <w:pPr>
+      <w:tabs>
+        <w:tab w:val="center" w:pos="4513"/>
+        <w:tab w:val="right" w:pos="9026"/>
+      </w:tabs>
+      <w:spacing w:after="0" w:line="240" w:lineRule="auto"/>
+    </w:pPr>
+  </w:style>
+  <w:style w:type="character" w:customStyle="1" w:styleId="FooterChar">
+    <w:name w:val="Footer Char"/>
+    <w:basedOn w:val="DefaultParagraphFont"/>
+    <w:link w:val="Footer"/>
+    <w:uiPriority w:val="99"/>
+    <w:rsid w:val="00BB612C"/>
+  </w:style>
 </w:styles>
 </file>
 

</xml_diff>